<commit_message>
Some bug fixes and added to user manual.
</commit_message>
<xml_diff>
--- a/user manual.docx
+++ b/user manual.docx
@@ -1,6 +1,6 @@
 
 <file path=word/document.xml><?xml version="1.0" encoding="utf-8"?>
-<w:document xmlns:wpc="http://schemas.microsoft.com/office/word/2010/wordprocessingCanvas" xmlns:mo="http://schemas.microsoft.com/office/mac/office/2008/main" xmlns:mc="http://schemas.openxmlformats.org/markup-compatibility/2006" xmlns:mv="urn:schemas-microsoft-com:mac:vml" xmlns:o="urn:schemas-microsoft-com:office:office" xmlns:r="http://schemas.openxmlformats.org/officeDocument/2006/relationships" xmlns:m="http://schemas.openxmlformats.org/officeDocument/2006/math" xmlns:v="urn:schemas-microsoft-com:vml" xmlns:wp14="http://schemas.microsoft.com/office/word/2010/wordprocessingDrawing" xmlns:wp="http://schemas.openxmlformats.org/drawingml/2006/wordprocessingDrawing" xmlns:w10="urn:schemas-microsoft-com:office:word" xmlns:w="http://schemas.openxmlformats.org/wordprocessingml/2006/main" xmlns:w14="http://schemas.microsoft.com/office/word/2010/wordml" xmlns:wpg="http://schemas.microsoft.com/office/word/2010/wordprocessingGroup" xmlns:wpi="http://schemas.microsoft.com/office/word/2010/wordprocessingInk" xmlns:wne="http://schemas.microsoft.com/office/word/2006/wordml" xmlns:wps="http://schemas.microsoft.com/office/word/2010/wordprocessingShape" mc:Ignorable="w14 wp14">
+<w:document xmlns:wpc="http://schemas.microsoft.com/office/word/2010/wordprocessingCanvas" xmlns:cx="http://schemas.microsoft.com/office/drawing/2014/chartex" xmlns:cx1="http://schemas.microsoft.com/office/drawing/2015/9/8/chartex" xmlns:cx2="http://schemas.microsoft.com/office/drawing/2015/10/21/chartex" xmlns:cx3="http://schemas.microsoft.com/office/drawing/2016/5/9/chartex" xmlns:cx4="http://schemas.microsoft.com/office/drawing/2016/5/10/chartex" xmlns:cx5="http://schemas.microsoft.com/office/drawing/2016/5/11/chartex" xmlns:cx6="http://schemas.microsoft.com/office/drawing/2016/5/12/chartex" xmlns:cx7="http://schemas.microsoft.com/office/drawing/2016/5/13/chartex" xmlns:cx8="http://schemas.microsoft.com/office/drawing/2016/5/14/chartex" xmlns:mc="http://schemas.openxmlformats.org/markup-compatibility/2006" xmlns:aink="http://schemas.microsoft.com/office/drawing/2016/ink" xmlns:am3d="http://schemas.microsoft.com/office/drawing/2017/model3d" xmlns:o="urn:schemas-microsoft-com:office:office" xmlns:r="http://schemas.openxmlformats.org/officeDocument/2006/relationships" xmlns:m="http://schemas.openxmlformats.org/officeDocument/2006/math" xmlns:v="urn:schemas-microsoft-com:vml" xmlns:wp14="http://schemas.microsoft.com/office/word/2010/wordprocessingDrawing" xmlns:wp="http://schemas.openxmlformats.org/drawingml/2006/wordprocessingDrawing" xmlns:w10="urn:schemas-microsoft-com:office:word" xmlns:w="http://schemas.openxmlformats.org/wordprocessingml/2006/main" xmlns:w14="http://schemas.microsoft.com/office/word/2010/wordml" xmlns:w15="http://schemas.microsoft.com/office/word/2012/wordml" xmlns:w16cid="http://schemas.microsoft.com/office/word/2016/wordml/cid" xmlns:w16se="http://schemas.microsoft.com/office/word/2015/wordml/symex" xmlns:wpg="http://schemas.microsoft.com/office/word/2010/wordprocessingGroup" xmlns:wpi="http://schemas.microsoft.com/office/word/2010/wordprocessingInk" xmlns:wne="http://schemas.microsoft.com/office/word/2006/wordml" xmlns:wps="http://schemas.microsoft.com/office/word/2010/wordprocessingShape" mc:Ignorable="w14 w15 w16se w16cid wp14">
   <w:body>
     <w:p>
       <w:pPr>
@@ -87,7 +87,7 @@
           </mc:Choice>
           <mc:Fallback>
             <w:pict>
-              <v:line id="Straight Connector 1" o:spid="_x0000_s1026" style="position:absolute;z-index:251659264;visibility:visible;mso-wrap-style:square;mso-wrap-distance-left:9pt;mso-wrap-distance-top:0;mso-wrap-distance-right:9pt;mso-wrap-distance-bottom:0;mso-position-horizontal:absolute;mso-position-horizontal-relative:text;mso-position-vertical:absolute;mso-position-vertical-relative:text" from="-1.95pt,1.4pt" to="488.05pt,1.4pt" o:gfxdata="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" strokecolor="black [3200]" strokeweight="2pt"/>
+              <v:line w14:anchorId="579EB30D" id="Straight Connector 1" o:spid="_x0000_s1026" style="position:absolute;z-index:251659264;visibility:visible;mso-wrap-style:square;mso-wrap-distance-left:9pt;mso-wrap-distance-top:0;mso-wrap-distance-right:9pt;mso-wrap-distance-bottom:0;mso-position-horizontal:absolute;mso-position-horizontal-relative:text;mso-position-vertical:absolute;mso-position-vertical-relative:text" from="-2pt,1.4pt" to="488pt,1.4pt" o:gfxdata="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" strokecolor="black [3200]" strokeweight="2pt"/>
             </w:pict>
           </mc:Fallback>
         </mc:AlternateContent>
@@ -280,8 +280,6 @@
         </w:rPr>
         <w:t>Thomas McKa</w:t>
       </w:r>
-      <w:bookmarkStart w:id="0" w:name="_GoBack"/>
-      <w:bookmarkEnd w:id="0"/>
       <w:r>
         <w:rPr>
           <w:rFonts w:ascii="Times New Roman" w:hAnsi="Times New Roman" w:cs="Times New Roman"/>
@@ -322,18 +320,8 @@
           <w:sz w:val="44"/>
           <w:szCs w:val="44"/>
         </w:rPr>
-        <w:t xml:space="preserve">Cole </w:t>
-      </w:r>
-      <w:proofErr w:type="spellStart"/>
-      <w:r>
-        <w:rPr>
-          <w:rFonts w:ascii="Times New Roman" w:hAnsi="Times New Roman" w:cs="Times New Roman"/>
-          <w:sz w:val="44"/>
-          <w:szCs w:val="44"/>
-        </w:rPr>
-        <w:t>Dieckhaus</w:t>
-      </w:r>
-      <w:proofErr w:type="spellEnd"/>
+        <w:t>Cole Dieckhaus</w:t>
+      </w:r>
     </w:p>
     <w:p>
       <w:pPr>
@@ -421,7 +409,7 @@
           </mc:Choice>
           <mc:Fallback>
             <w:pict>
-              <v:line id="Straight Connector 2" o:spid="_x0000_s1026" style="position:absolute;z-index:251661312;visibility:visible;mso-wrap-style:square;mso-wrap-distance-left:9pt;mso-wrap-distance-top:0;mso-wrap-distance-right:9pt;mso-wrap-distance-bottom:0;mso-position-horizontal:absolute;mso-position-horizontal-relative:text;mso-position-vertical:absolute;mso-position-vertical-relative:text" from="-5.25pt,3.35pt" to="484.75pt,3.35pt" o:gfxdata="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" strokecolor="black [3200]" strokeweight="2pt"/>
+              <v:line w14:anchorId="2C259849" id="Straight Connector 2" o:spid="_x0000_s1026" style="position:absolute;z-index:251661312;visibility:visible;mso-wrap-style:square;mso-wrap-distance-left:9pt;mso-wrap-distance-top:0;mso-wrap-distance-right:9pt;mso-wrap-distance-bottom:0;mso-position-horizontal:absolute;mso-position-horizontal-relative:text;mso-position-vertical:absolute;mso-position-vertical-relative:text" from="-5.3pt,3.35pt" to="484.7pt,3.35pt" o:gfxdata="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" strokecolor="black [3200]" strokeweight="2pt"/>
             </w:pict>
           </mc:Fallback>
         </mc:AlternateContent>
@@ -505,7 +493,31 @@
                 <w:sz w:val="40"/>
                 <w:szCs w:val="40"/>
               </w:rPr>
-              <w:t xml:space="preserve">Download Submissions ................................................. </w:t>
+              <w:t xml:space="preserve">Download </w:t>
+            </w:r>
+            <w:r>
+              <w:rPr>
+                <w:rFonts w:ascii="Times New Roman" w:hAnsi="Times New Roman" w:cs="Times New Roman"/>
+                <w:sz w:val="40"/>
+                <w:szCs w:val="40"/>
+              </w:rPr>
+              <w:t>Content</w:t>
+            </w:r>
+            <w:r>
+              <w:rPr>
+                <w:rFonts w:ascii="Times New Roman" w:hAnsi="Times New Roman" w:cs="Times New Roman"/>
+                <w:sz w:val="40"/>
+                <w:szCs w:val="40"/>
+              </w:rPr>
+              <w:t xml:space="preserve"> .................................................</w:t>
+            </w:r>
+            <w:r>
+              <w:rPr>
+                <w:rFonts w:ascii="Times New Roman" w:hAnsi="Times New Roman" w:cs="Times New Roman"/>
+                <w:sz w:val="40"/>
+                <w:szCs w:val="40"/>
+              </w:rPr>
+              <w:t>........</w:t>
             </w:r>
           </w:p>
           <w:p>
@@ -525,6 +537,33 @@
               </w:rPr>
               <w:t xml:space="preserve">Submit Content .............................................................. </w:t>
             </w:r>
+          </w:p>
+          <w:p>
+            <w:pPr>
+              <w:spacing w:line="360" w:lineRule="auto"/>
+              <w:rPr>
+                <w:rFonts w:ascii="Times New Roman" w:hAnsi="Times New Roman" w:cs="Times New Roman"/>
+                <w:sz w:val="40"/>
+                <w:szCs w:val="40"/>
+              </w:rPr>
+            </w:pPr>
+            <w:r>
+              <w:rPr>
+                <w:rFonts w:ascii="Times New Roman" w:hAnsi="Times New Roman" w:cs="Times New Roman"/>
+                <w:sz w:val="40"/>
+                <w:szCs w:val="40"/>
+              </w:rPr>
+              <w:t xml:space="preserve">Running the Server ........................................................ </w:t>
+            </w:r>
+          </w:p>
+          <w:p>
+            <w:pPr>
+              <w:rPr>
+                <w:rFonts w:ascii="Times New Roman" w:hAnsi="Times New Roman" w:cs="Times New Roman"/>
+                <w:sz w:val="40"/>
+                <w:szCs w:val="40"/>
+              </w:rPr>
+            </w:pPr>
           </w:p>
         </w:tc>
         <w:tc>
@@ -603,19 +642,27 @@
               <w:t>7</w:t>
             </w:r>
           </w:p>
+          <w:p>
+            <w:pPr>
+              <w:spacing w:line="360" w:lineRule="auto"/>
+              <w:rPr>
+                <w:rFonts w:ascii="Times New Roman" w:hAnsi="Times New Roman" w:cs="Times New Roman"/>
+                <w:sz w:val="40"/>
+                <w:szCs w:val="40"/>
+              </w:rPr>
+            </w:pPr>
+            <w:r>
+              <w:rPr>
+                <w:rFonts w:ascii="Times New Roman" w:hAnsi="Times New Roman" w:cs="Times New Roman"/>
+                <w:sz w:val="40"/>
+                <w:szCs w:val="40"/>
+              </w:rPr>
+              <w:t>8</w:t>
+            </w:r>
+          </w:p>
         </w:tc>
       </w:tr>
     </w:tbl>
-    <w:p>
-      <w:pPr>
-        <w:spacing w:line="360" w:lineRule="auto"/>
-        <w:rPr>
-          <w:rFonts w:ascii="Times New Roman" w:hAnsi="Times New Roman" w:cs="Times New Roman"/>
-          <w:sz w:val="40"/>
-          <w:szCs w:val="40"/>
-        </w:rPr>
-      </w:pPr>
-    </w:p>
     <w:p>
       <w:pPr>
         <w:spacing w:line="360" w:lineRule="auto"/>
@@ -856,7 +903,7 @@
           </mc:Choice>
           <mc:Fallback>
             <w:pict>
-              <v:line id="Straight Connector 5" o:spid="_x0000_s1026" style="position:absolute;z-index:251663360;visibility:visible;mso-wrap-style:square;mso-wrap-distance-left:9pt;mso-wrap-distance-top:0;mso-wrap-distance-right:9pt;mso-wrap-distance-bottom:0;mso-position-horizontal:absolute;mso-position-horizontal-relative:text;mso-position-vertical:absolute;mso-position-vertical-relative:text" from="-2.4pt,2.65pt" to="487.6pt,2.65pt" o:gfxdata="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" strokecolor="black [3200]" strokeweight="2pt"/>
+              <v:line w14:anchorId="46FF8DC5" id="Straight Connector 5" o:spid="_x0000_s1026" style="position:absolute;z-index:251663360;visibility:visible;mso-wrap-style:square;mso-wrap-distance-left:9pt;mso-wrap-distance-top:0;mso-wrap-distance-right:9pt;mso-wrap-distance-bottom:0;mso-position-horizontal:absolute;mso-position-horizontal-relative:text;mso-position-vertical:absolute;mso-position-vertical-relative:text" from="-2.45pt,2.65pt" to="487.55pt,2.65pt" o:gfxdata="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" strokecolor="black [3200]" strokeweight="2pt"/>
             </w:pict>
           </mc:Fallback>
         </mc:AlternateContent>
@@ -953,7 +1000,7 @@
                     </a:ln>
                     <a:extLst>
                       <a:ext uri="{53640926-AAD7-44d8-BBD7-CCE9431645EC}">
-                        <a14:shadowObscured xmlns:a14="http://schemas.microsoft.com/office/drawing/2010/main"/>
+                        <a14:shadowObscured xmlns="" xmlns:mo="http://schemas.microsoft.com/office/mac/office/2008/main" xmlns:mv="urn:schemas-microsoft-com:mac:vml" xmlns:o="urn:schemas-microsoft-com:office:office" xmlns:v="urn:schemas-microsoft-com:vml" xmlns:w10="urn:schemas-microsoft-com:office:word" xmlns:w="http://schemas.openxmlformats.org/wordprocessingml/2006/main" xmlns:a14="http://schemas.microsoft.com/office/drawing/2010/main"/>
                       </a:ext>
                     </a:extLst>
                   </pic:spPr>
@@ -1104,7 +1151,7 @@
                     </a:ln>
                     <a:extLst>
                       <a:ext uri="{53640926-AAD7-44d8-BBD7-CCE9431645EC}">
-                        <a14:shadowObscured xmlns:a14="http://schemas.microsoft.com/office/drawing/2010/main"/>
+                        <a14:shadowObscured xmlns="" xmlns:mo="http://schemas.microsoft.com/office/mac/office/2008/main" xmlns:mv="urn:schemas-microsoft-com:mac:vml" xmlns:o="urn:schemas-microsoft-com:office:office" xmlns:v="urn:schemas-microsoft-com:vml" xmlns:w10="urn:schemas-microsoft-com:office:word" xmlns:w="http://schemas.openxmlformats.org/wordprocessingml/2006/main" xmlns:a14="http://schemas.microsoft.com/office/drawing/2010/main"/>
                       </a:ext>
                     </a:extLst>
                   </pic:spPr>
@@ -1183,6 +1230,7 @@
           <w:sz w:val="48"/>
           <w:szCs w:val="48"/>
         </w:rPr>
+        <w:lastRenderedPageBreak/>
         <w:t>Search</w:t>
       </w:r>
       <w:r>
@@ -1262,7 +1310,7 @@
           </mc:Choice>
           <mc:Fallback>
             <w:pict>
-              <v:line id="Straight Connector 8" o:spid="_x0000_s1026" style="position:absolute;z-index:251665408;visibility:visible;mso-wrap-style:square;mso-wrap-distance-left:9pt;mso-wrap-distance-top:0;mso-wrap-distance-right:9pt;mso-wrap-distance-bottom:0;mso-position-horizontal:absolute;mso-position-horizontal-relative:text;mso-position-vertical:absolute;mso-position-vertical-relative:text" from="-3.35pt,3.1pt" to="486.65pt,3.1pt" o:gfxdata="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" strokecolor="black [3200]" strokeweight="2pt"/>
+              <v:line w14:anchorId="0870ADAA" id="Straight Connector 8" o:spid="_x0000_s1026" style="position:absolute;z-index:251665408;visibility:visible;mso-wrap-style:square;mso-wrap-distance-left:9pt;mso-wrap-distance-top:0;mso-wrap-distance-right:9pt;mso-wrap-distance-bottom:0;mso-position-horizontal:absolute;mso-position-horizontal-relative:text;mso-position-vertical:absolute;mso-position-vertical-relative:text" from="-3.4pt,3.1pt" to="486.6pt,3.1pt" o:gfxdata="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" strokecolor="black [3200]" strokeweight="2pt"/>
             </w:pict>
           </mc:Fallback>
         </mc:AlternateContent>
@@ -1887,6 +1935,7 @@
           <w:sz w:val="48"/>
           <w:szCs w:val="48"/>
         </w:rPr>
+        <w:lastRenderedPageBreak/>
         <w:t xml:space="preserve">Download </w:t>
       </w:r>
       <w:r>
@@ -1895,7 +1944,7 @@
           <w:sz w:val="48"/>
           <w:szCs w:val="48"/>
         </w:rPr>
-        <w:t>Submissions</w:t>
+        <w:t>Content</w:t>
       </w:r>
     </w:p>
     <w:p>
@@ -1966,7 +2015,7 @@
           </mc:Choice>
           <mc:Fallback>
             <w:pict>
-              <v:line id="Straight Connector 15" o:spid="_x0000_s1026" style="position:absolute;z-index:251667456;visibility:visible;mso-wrap-style:square;mso-wrap-distance-left:9pt;mso-wrap-distance-top:0;mso-wrap-distance-right:9pt;mso-wrap-distance-bottom:0;mso-position-horizontal:absolute;mso-position-horizontal-relative:text;mso-position-vertical:absolute;mso-position-vertical-relative:text" from="-6.05pt,.8pt" to="483.95pt,.8pt" o:gfxdata="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" strokecolor="black [3200]" strokeweight="2pt"/>
+              <v:line w14:anchorId="64347358" id="Straight Connector 15" o:spid="_x0000_s1026" style="position:absolute;z-index:251667456;visibility:visible;mso-wrap-style:square;mso-wrap-distance-left:9pt;mso-wrap-distance-top:0;mso-wrap-distance-right:9pt;mso-wrap-distance-bottom:0;mso-position-horizontal:absolute;mso-position-horizontal-relative:text;mso-position-vertical:absolute;mso-position-vertical-relative:text" from="-6.1pt,.8pt" to="483.9pt,.8pt" o:gfxdata="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" strokecolor="black [3200]" strokeweight="2pt"/>
             </w:pict>
           </mc:Fallback>
         </mc:AlternateContent>
@@ -2244,6 +2293,7 @@
           <w:sz w:val="48"/>
           <w:szCs w:val="48"/>
         </w:rPr>
+        <w:lastRenderedPageBreak/>
         <w:t>Submit Content</w:t>
       </w:r>
     </w:p>
@@ -2315,7 +2365,7 @@
           </mc:Choice>
           <mc:Fallback>
             <w:pict>
-              <v:line id="Straight Connector 20" o:spid="_x0000_s1026" style="position:absolute;z-index:251669504;visibility:visible;mso-wrap-style:square;mso-wrap-distance-left:9pt;mso-wrap-distance-top:0;mso-wrap-distance-right:9pt;mso-wrap-distance-bottom:0;mso-position-horizontal:absolute;mso-position-horizontal-relative:text;mso-position-vertical:absolute;mso-position-vertical-relative:text" from="-5.15pt,-.2pt" to="484.85pt,-.2pt" o:gfxdata="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" strokecolor="black [3200]" strokeweight="2pt"/>
+              <v:line w14:anchorId="27949F9E" id="Straight Connector 20" o:spid="_x0000_s1026" style="position:absolute;z-index:251669504;visibility:visible;mso-wrap-style:square;mso-wrap-distance-left:9pt;mso-wrap-distance-top:0;mso-wrap-distance-right:9pt;mso-wrap-distance-bottom:0;mso-position-horizontal:absolute;mso-position-horizontal-relative:text;mso-position-vertical:absolute;mso-position-vertical-relative:text" from="-5.2pt,-.25pt" to="484.8pt,-.25pt" o:gfxdata="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" strokecolor="black [3200]" strokeweight="2pt"/>
             </w:pict>
           </mc:Fallback>
         </mc:AlternateContent>
@@ -2467,15 +2517,7 @@
           <w:sz w:val="32"/>
           <w:szCs w:val="32"/>
         </w:rPr>
-        <w:t>add a description in the Description box</w:t>
-      </w:r>
-      <w:r>
-        <w:rPr>
-          <w:rFonts w:ascii="Times New Roman" w:hAnsi="Times New Roman" w:cs="Times New Roman"/>
-          <w:sz w:val="32"/>
-          <w:szCs w:val="32"/>
-        </w:rPr>
-        <w:t xml:space="preserve"> and </w:t>
+        <w:t xml:space="preserve">add a description in the Description box and </w:t>
       </w:r>
       <w:r>
         <w:rPr>
@@ -2584,6 +2626,186 @@
         </w:drawing>
       </w:r>
     </w:p>
+    <w:p>
+      <w:pPr>
+        <w:rPr>
+          <w:rFonts w:ascii="Times New Roman" w:hAnsi="Times New Roman" w:cs="Times New Roman"/>
+          <w:sz w:val="48"/>
+          <w:szCs w:val="48"/>
+        </w:rPr>
+      </w:pPr>
+      <w:r>
+        <w:rPr>
+          <w:rFonts w:ascii="Times New Roman" w:hAnsi="Times New Roman" w:cs="Times New Roman"/>
+          <w:sz w:val="48"/>
+          <w:szCs w:val="48"/>
+        </w:rPr>
+        <w:lastRenderedPageBreak/>
+        <w:t>Running the Server</w:t>
+      </w:r>
+    </w:p>
+    <w:p>
+      <w:pPr>
+        <w:rPr>
+          <w:rFonts w:ascii="Times New Roman" w:hAnsi="Times New Roman" w:cs="Times New Roman"/>
+          <w:sz w:val="32"/>
+          <w:szCs w:val="32"/>
+        </w:rPr>
+      </w:pPr>
+      <w:r>
+        <w:rPr>
+          <w:rFonts w:ascii="Times New Roman" w:hAnsi="Times New Roman" w:cs="Times New Roman"/>
+          <w:noProof/>
+          <w:sz w:val="48"/>
+          <w:szCs w:val="48"/>
+        </w:rPr>
+        <mc:AlternateContent>
+          <mc:Choice Requires="wps">
+            <w:drawing>
+              <wp:anchor distT="0" distB="0" distL="114300" distR="114300" simplePos="0" relativeHeight="251671552" behindDoc="0" locked="0" layoutInCell="1" allowOverlap="1" wp14:anchorId="36CFC30A" wp14:editId="5B7A27DB">
+                <wp:simplePos x="0" y="0"/>
+                <wp:positionH relativeFrom="column">
+                  <wp:posOffset>0</wp:posOffset>
+                </wp:positionH>
+                <wp:positionV relativeFrom="paragraph">
+                  <wp:posOffset>-635</wp:posOffset>
+                </wp:positionV>
+                <wp:extent cx="6223000" cy="0"/>
+                <wp:effectExtent l="0" t="0" r="25400" b="25400"/>
+                <wp:wrapNone/>
+                <wp:docPr id="3" name="Straight Connector 3"/>
+                <wp:cNvGraphicFramePr/>
+                <a:graphic xmlns:a="http://schemas.openxmlformats.org/drawingml/2006/main">
+                  <a:graphicData uri="http://schemas.microsoft.com/office/word/2010/wordprocessingShape">
+                    <wps:wsp>
+                      <wps:cNvCnPr/>
+                      <wps:spPr>
+                        <a:xfrm>
+                          <a:off x="0" y="0"/>
+                          <a:ext cx="6223000" cy="0"/>
+                        </a:xfrm>
+                        <a:prstGeom prst="line">
+                          <a:avLst/>
+                        </a:prstGeom>
+                        <a:effectLst/>
+                      </wps:spPr>
+                      <wps:style>
+                        <a:lnRef idx="2">
+                          <a:schemeClr val="dk1"/>
+                        </a:lnRef>
+                        <a:fillRef idx="0">
+                          <a:schemeClr val="dk1"/>
+                        </a:fillRef>
+                        <a:effectRef idx="1">
+                          <a:schemeClr val="dk1"/>
+                        </a:effectRef>
+                        <a:fontRef idx="minor">
+                          <a:schemeClr val="tx1"/>
+                        </a:fontRef>
+                      </wps:style>
+                      <wps:bodyPr/>
+                    </wps:wsp>
+                  </a:graphicData>
+                </a:graphic>
+              </wp:anchor>
+            </w:drawing>
+          </mc:Choice>
+          <mc:Fallback>
+            <w:pict>
+              <v:line w14:anchorId="03DFBEC8" id="Straight Connector 3" o:spid="_x0000_s1026" style="position:absolute;z-index:251671552;visibility:visible;mso-wrap-style:square;mso-wrap-distance-left:9pt;mso-wrap-distance-top:0;mso-wrap-distance-right:9pt;mso-wrap-distance-bottom:0;mso-position-horizontal:absolute;mso-position-horizontal-relative:text;mso-position-vertical:absolute;mso-position-vertical-relative:text" from="0,-.05pt" to="490pt,-.05pt" o:gfxdata="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" strokecolor="black [3200]" strokeweight="2pt"/>
+            </w:pict>
+          </mc:Fallback>
+        </mc:AlternateContent>
+      </w:r>
+    </w:p>
+    <w:p>
+      <w:pPr>
+        <w:rPr>
+          <w:rFonts w:ascii="Times New Roman" w:hAnsi="Times New Roman" w:cs="Times New Roman"/>
+          <w:sz w:val="32"/>
+          <w:szCs w:val="32"/>
+        </w:rPr>
+      </w:pPr>
+      <w:r>
+        <w:rPr>
+          <w:rFonts w:ascii="Times New Roman" w:hAnsi="Times New Roman" w:cs="Times New Roman"/>
+          <w:sz w:val="32"/>
+          <w:szCs w:val="32"/>
+        </w:rPr>
+        <w:t>The website requires three servers to be running at the same time: a MySQL server, an Express.js server, and a React.js server. The instructions for obtaining each of these servers can be found on each vendor’s website. To run the website, ensure than the MySQL server is running, and then follow these two instructions:</w:t>
+      </w:r>
+    </w:p>
+    <w:p>
+      <w:pPr>
+        <w:pStyle w:val="ListParagraph"/>
+        <w:numPr>
+          <w:ilvl w:val="0"/>
+          <w:numId w:val="1"/>
+        </w:numPr>
+        <w:rPr>
+          <w:rFonts w:ascii="Times New Roman" w:hAnsi="Times New Roman" w:cs="Times New Roman"/>
+          <w:sz w:val="32"/>
+          <w:szCs w:val="32"/>
+        </w:rPr>
+      </w:pPr>
+      <w:r>
+        <w:rPr>
+          <w:rFonts w:ascii="Times New Roman" w:hAnsi="Times New Roman" w:cs="Times New Roman"/>
+          <w:sz w:val="32"/>
+          <w:szCs w:val="32"/>
+        </w:rPr>
+        <w:t>Open a terminal, change to the frontend directory of the CourseBin folder, and then type “npm start”</w:t>
+      </w:r>
+    </w:p>
+    <w:p>
+      <w:pPr>
+        <w:pStyle w:val="ListParagraph"/>
+        <w:numPr>
+          <w:ilvl w:val="0"/>
+          <w:numId w:val="1"/>
+        </w:numPr>
+        <w:rPr>
+          <w:rFonts w:ascii="Times New Roman" w:hAnsi="Times New Roman" w:cs="Times New Roman"/>
+          <w:sz w:val="32"/>
+          <w:szCs w:val="32"/>
+        </w:rPr>
+      </w:pPr>
+      <w:r>
+        <w:rPr>
+          <w:rFonts w:ascii="Times New Roman" w:hAnsi="Times New Roman" w:cs="Times New Roman"/>
+          <w:sz w:val="32"/>
+          <w:szCs w:val="32"/>
+        </w:rPr>
+        <w:t>Open another terminal, change to the backend directory of the CourseBin folder, and the</w:t>
+      </w:r>
+      <w:bookmarkStart w:id="0" w:name="_GoBack"/>
+      <w:bookmarkEnd w:id="0"/>
+      <w:r>
+        <w:rPr>
+          <w:rFonts w:ascii="Times New Roman" w:hAnsi="Times New Roman" w:cs="Times New Roman"/>
+          <w:sz w:val="32"/>
+          <w:szCs w:val="32"/>
+        </w:rPr>
+        <w:t>n type “npm run dev”</w:t>
+      </w:r>
+    </w:p>
+    <w:p>
+      <w:pPr>
+        <w:rPr>
+          <w:rFonts w:ascii="Times New Roman" w:hAnsi="Times New Roman" w:cs="Times New Roman"/>
+          <w:sz w:val="32"/>
+          <w:szCs w:val="32"/>
+        </w:rPr>
+      </w:pPr>
+      <w:r>
+        <w:rPr>
+          <w:rFonts w:ascii="Times New Roman" w:hAnsi="Times New Roman" w:cs="Times New Roman"/>
+          <w:sz w:val="32"/>
+          <w:szCs w:val="32"/>
+        </w:rPr>
+        <w:t>These two commands will allow the website to function as intended. Please not that the password to the MySQL server should be “password”.</w:t>
+      </w:r>
+    </w:p>
     <w:sectPr>
       <w:footerReference w:type="even" r:id="rId17"/>
       <w:footerReference w:type="default" r:id="rId18"/>
@@ -2598,7 +2820,7 @@
 </file>
 
 <file path=word/endnotes.xml><?xml version="1.0" encoding="utf-8"?>
-<w:endnotes xmlns:wpc="http://schemas.microsoft.com/office/word/2010/wordprocessingCanvas" xmlns:mo="http://schemas.microsoft.com/office/mac/office/2008/main" xmlns:mc="http://schemas.openxmlformats.org/markup-compatibility/2006" xmlns:mv="urn:schemas-microsoft-com:mac:vml" xmlns:o="urn:schemas-microsoft-com:office:office" xmlns:r="http://schemas.openxmlformats.org/officeDocument/2006/relationships" xmlns:m="http://schemas.openxmlformats.org/officeDocument/2006/math" xmlns:v="urn:schemas-microsoft-com:vml" xmlns:wp14="http://schemas.microsoft.com/office/word/2010/wordprocessingDrawing" xmlns:wp="http://schemas.openxmlformats.org/drawingml/2006/wordprocessingDrawing" xmlns:w10="urn:schemas-microsoft-com:office:word" xmlns:w="http://schemas.openxmlformats.org/wordprocessingml/2006/main" xmlns:w14="http://schemas.microsoft.com/office/word/2010/wordml" xmlns:wpg="http://schemas.microsoft.com/office/word/2010/wordprocessingGroup" xmlns:wpi="http://schemas.microsoft.com/office/word/2010/wordprocessingInk" xmlns:wne="http://schemas.microsoft.com/office/word/2006/wordml" xmlns:wps="http://schemas.microsoft.com/office/word/2010/wordprocessingShape" mc:Ignorable="w14 wp14">
+<w:endnotes xmlns:wpc="http://schemas.microsoft.com/office/word/2010/wordprocessingCanvas" xmlns:cx="http://schemas.microsoft.com/office/drawing/2014/chartex" xmlns:cx1="http://schemas.microsoft.com/office/drawing/2015/9/8/chartex" xmlns:cx2="http://schemas.microsoft.com/office/drawing/2015/10/21/chartex" xmlns:cx3="http://schemas.microsoft.com/office/drawing/2016/5/9/chartex" xmlns:cx4="http://schemas.microsoft.com/office/drawing/2016/5/10/chartex" xmlns:cx5="http://schemas.microsoft.com/office/drawing/2016/5/11/chartex" xmlns:cx6="http://schemas.microsoft.com/office/drawing/2016/5/12/chartex" xmlns:cx7="http://schemas.microsoft.com/office/drawing/2016/5/13/chartex" xmlns:cx8="http://schemas.microsoft.com/office/drawing/2016/5/14/chartex" xmlns:mc="http://schemas.openxmlformats.org/markup-compatibility/2006" xmlns:aink="http://schemas.microsoft.com/office/drawing/2016/ink" xmlns:am3d="http://schemas.microsoft.com/office/drawing/2017/model3d" xmlns:o="urn:schemas-microsoft-com:office:office" xmlns:r="http://schemas.openxmlformats.org/officeDocument/2006/relationships" xmlns:m="http://schemas.openxmlformats.org/officeDocument/2006/math" xmlns:v="urn:schemas-microsoft-com:vml" xmlns:wp14="http://schemas.microsoft.com/office/word/2010/wordprocessingDrawing" xmlns:wp="http://schemas.openxmlformats.org/drawingml/2006/wordprocessingDrawing" xmlns:w10="urn:schemas-microsoft-com:office:word" xmlns:w="http://schemas.openxmlformats.org/wordprocessingml/2006/main" xmlns:w14="http://schemas.microsoft.com/office/word/2010/wordml" xmlns:w15="http://schemas.microsoft.com/office/word/2012/wordml" xmlns:w16cid="http://schemas.microsoft.com/office/word/2016/wordml/cid" xmlns:w16se="http://schemas.microsoft.com/office/word/2015/wordml/symex" xmlns:wpg="http://schemas.microsoft.com/office/word/2010/wordprocessingGroup" xmlns:wpi="http://schemas.microsoft.com/office/word/2010/wordprocessingInk" xmlns:wne="http://schemas.microsoft.com/office/word/2006/wordml" xmlns:wps="http://schemas.microsoft.com/office/word/2010/wordprocessingShape" mc:Ignorable="w14 w15 w16se w16cid wp14">
   <w:endnote w:type="separator" w:id="-1">
     <w:p>
       <w:r>
@@ -2617,7 +2839,7 @@
 </file>
 
 <file path=word/footer1.xml><?xml version="1.0" encoding="utf-8"?>
-<w:ftr xmlns:wpc="http://schemas.microsoft.com/office/word/2010/wordprocessingCanvas" xmlns:mo="http://schemas.microsoft.com/office/mac/office/2008/main" xmlns:mc="http://schemas.openxmlformats.org/markup-compatibility/2006" xmlns:mv="urn:schemas-microsoft-com:mac:vml" xmlns:o="urn:schemas-microsoft-com:office:office" xmlns:r="http://schemas.openxmlformats.org/officeDocument/2006/relationships" xmlns:m="http://schemas.openxmlformats.org/officeDocument/2006/math" xmlns:v="urn:schemas-microsoft-com:vml" xmlns:wp14="http://schemas.microsoft.com/office/word/2010/wordprocessingDrawing" xmlns:wp="http://schemas.openxmlformats.org/drawingml/2006/wordprocessingDrawing" xmlns:w10="urn:schemas-microsoft-com:office:word" xmlns:w="http://schemas.openxmlformats.org/wordprocessingml/2006/main" xmlns:w14="http://schemas.microsoft.com/office/word/2010/wordml" xmlns:wpg="http://schemas.microsoft.com/office/word/2010/wordprocessingGroup" xmlns:wpi="http://schemas.microsoft.com/office/word/2010/wordprocessingInk" xmlns:wne="http://schemas.microsoft.com/office/word/2006/wordml" xmlns:wps="http://schemas.microsoft.com/office/word/2010/wordprocessingShape" mc:Ignorable="w14 wp14">
+<w:ftr xmlns:wpc="http://schemas.microsoft.com/office/word/2010/wordprocessingCanvas" xmlns:cx="http://schemas.microsoft.com/office/drawing/2014/chartex" xmlns:cx1="http://schemas.microsoft.com/office/drawing/2015/9/8/chartex" xmlns:cx2="http://schemas.microsoft.com/office/drawing/2015/10/21/chartex" xmlns:cx3="http://schemas.microsoft.com/office/drawing/2016/5/9/chartex" xmlns:cx4="http://schemas.microsoft.com/office/drawing/2016/5/10/chartex" xmlns:cx5="http://schemas.microsoft.com/office/drawing/2016/5/11/chartex" xmlns:cx6="http://schemas.microsoft.com/office/drawing/2016/5/12/chartex" xmlns:cx7="http://schemas.microsoft.com/office/drawing/2016/5/13/chartex" xmlns:cx8="http://schemas.microsoft.com/office/drawing/2016/5/14/chartex" xmlns:mc="http://schemas.openxmlformats.org/markup-compatibility/2006" xmlns:aink="http://schemas.microsoft.com/office/drawing/2016/ink" xmlns:am3d="http://schemas.microsoft.com/office/drawing/2017/model3d" xmlns:o="urn:schemas-microsoft-com:office:office" xmlns:r="http://schemas.openxmlformats.org/officeDocument/2006/relationships" xmlns:m="http://schemas.openxmlformats.org/officeDocument/2006/math" xmlns:v="urn:schemas-microsoft-com:vml" xmlns:wp14="http://schemas.microsoft.com/office/word/2010/wordprocessingDrawing" xmlns:wp="http://schemas.openxmlformats.org/drawingml/2006/wordprocessingDrawing" xmlns:w10="urn:schemas-microsoft-com:office:word" xmlns:w="http://schemas.openxmlformats.org/wordprocessingml/2006/main" xmlns:w14="http://schemas.microsoft.com/office/word/2010/wordml" xmlns:w15="http://schemas.microsoft.com/office/word/2012/wordml" xmlns:w16cid="http://schemas.microsoft.com/office/word/2016/wordml/cid" xmlns:w16se="http://schemas.microsoft.com/office/word/2015/wordml/symex" xmlns:wpg="http://schemas.microsoft.com/office/word/2010/wordprocessingGroup" xmlns:wpi="http://schemas.microsoft.com/office/word/2010/wordprocessingInk" xmlns:wne="http://schemas.microsoft.com/office/word/2006/wordml" xmlns:wps="http://schemas.microsoft.com/office/word/2010/wordprocessingShape" mc:Ignorable="w14 w15 w16se w16cid wp14">
   <w:p>
     <w:pPr>
       <w:pStyle w:val="Footer"/>
@@ -2655,7 +2877,7 @@
 </file>
 
 <file path=word/footer2.xml><?xml version="1.0" encoding="utf-8"?>
-<w:ftr xmlns:wpc="http://schemas.microsoft.com/office/word/2010/wordprocessingCanvas" xmlns:mo="http://schemas.microsoft.com/office/mac/office/2008/main" xmlns:mc="http://schemas.openxmlformats.org/markup-compatibility/2006" xmlns:mv="urn:schemas-microsoft-com:mac:vml" xmlns:o="urn:schemas-microsoft-com:office:office" xmlns:r="http://schemas.openxmlformats.org/officeDocument/2006/relationships" xmlns:m="http://schemas.openxmlformats.org/officeDocument/2006/math" xmlns:v="urn:schemas-microsoft-com:vml" xmlns:wp14="http://schemas.microsoft.com/office/word/2010/wordprocessingDrawing" xmlns:wp="http://schemas.openxmlformats.org/drawingml/2006/wordprocessingDrawing" xmlns:w10="urn:schemas-microsoft-com:office:word" xmlns:w="http://schemas.openxmlformats.org/wordprocessingml/2006/main" xmlns:w14="http://schemas.microsoft.com/office/word/2010/wordml" xmlns:wpg="http://schemas.microsoft.com/office/word/2010/wordprocessingGroup" xmlns:wpi="http://schemas.microsoft.com/office/word/2010/wordprocessingInk" xmlns:wne="http://schemas.microsoft.com/office/word/2006/wordml" xmlns:wps="http://schemas.microsoft.com/office/word/2010/wordprocessingShape" mc:Ignorable="w14 wp14">
+<w:ftr xmlns:wpc="http://schemas.microsoft.com/office/word/2010/wordprocessingCanvas" xmlns:cx="http://schemas.microsoft.com/office/drawing/2014/chartex" xmlns:cx1="http://schemas.microsoft.com/office/drawing/2015/9/8/chartex" xmlns:cx2="http://schemas.microsoft.com/office/drawing/2015/10/21/chartex" xmlns:cx3="http://schemas.microsoft.com/office/drawing/2016/5/9/chartex" xmlns:cx4="http://schemas.microsoft.com/office/drawing/2016/5/10/chartex" xmlns:cx5="http://schemas.microsoft.com/office/drawing/2016/5/11/chartex" xmlns:cx6="http://schemas.microsoft.com/office/drawing/2016/5/12/chartex" xmlns:cx7="http://schemas.microsoft.com/office/drawing/2016/5/13/chartex" xmlns:cx8="http://schemas.microsoft.com/office/drawing/2016/5/14/chartex" xmlns:mc="http://schemas.openxmlformats.org/markup-compatibility/2006" xmlns:aink="http://schemas.microsoft.com/office/drawing/2016/ink" xmlns:am3d="http://schemas.microsoft.com/office/drawing/2017/model3d" xmlns:o="urn:schemas-microsoft-com:office:office" xmlns:r="http://schemas.openxmlformats.org/officeDocument/2006/relationships" xmlns:m="http://schemas.openxmlformats.org/officeDocument/2006/math" xmlns:v="urn:schemas-microsoft-com:vml" xmlns:wp14="http://schemas.microsoft.com/office/word/2010/wordprocessingDrawing" xmlns:wp="http://schemas.openxmlformats.org/drawingml/2006/wordprocessingDrawing" xmlns:w10="urn:schemas-microsoft-com:office:word" xmlns:w="http://schemas.openxmlformats.org/wordprocessingml/2006/main" xmlns:w14="http://schemas.microsoft.com/office/word/2010/wordml" xmlns:w15="http://schemas.microsoft.com/office/word/2012/wordml" xmlns:w16cid="http://schemas.microsoft.com/office/word/2016/wordml/cid" xmlns:w16se="http://schemas.microsoft.com/office/word/2015/wordml/symex" xmlns:wpg="http://schemas.microsoft.com/office/word/2010/wordprocessingGroup" xmlns:wpi="http://schemas.microsoft.com/office/word/2010/wordprocessingInk" xmlns:wne="http://schemas.microsoft.com/office/word/2006/wordml" xmlns:wps="http://schemas.microsoft.com/office/word/2010/wordprocessingShape" mc:Ignorable="w14 w15 w16se w16cid wp14">
   <w:p>
     <w:pPr>
       <w:pStyle w:val="Footer"/>
@@ -2706,7 +2928,7 @@
 </file>
 
 <file path=word/footnotes.xml><?xml version="1.0" encoding="utf-8"?>
-<w:footnotes xmlns:wpc="http://schemas.microsoft.com/office/word/2010/wordprocessingCanvas" xmlns:mo="http://schemas.microsoft.com/office/mac/office/2008/main" xmlns:mc="http://schemas.openxmlformats.org/markup-compatibility/2006" xmlns:mv="urn:schemas-microsoft-com:mac:vml" xmlns:o="urn:schemas-microsoft-com:office:office" xmlns:r="http://schemas.openxmlformats.org/officeDocument/2006/relationships" xmlns:m="http://schemas.openxmlformats.org/officeDocument/2006/math" xmlns:v="urn:schemas-microsoft-com:vml" xmlns:wp14="http://schemas.microsoft.com/office/word/2010/wordprocessingDrawing" xmlns:wp="http://schemas.openxmlformats.org/drawingml/2006/wordprocessingDrawing" xmlns:w10="urn:schemas-microsoft-com:office:word" xmlns:w="http://schemas.openxmlformats.org/wordprocessingml/2006/main" xmlns:w14="http://schemas.microsoft.com/office/word/2010/wordml" xmlns:wpg="http://schemas.microsoft.com/office/word/2010/wordprocessingGroup" xmlns:wpi="http://schemas.microsoft.com/office/word/2010/wordprocessingInk" xmlns:wne="http://schemas.microsoft.com/office/word/2006/wordml" xmlns:wps="http://schemas.microsoft.com/office/word/2010/wordprocessingShape" mc:Ignorable="w14 wp14">
+<w:footnotes xmlns:wpc="http://schemas.microsoft.com/office/word/2010/wordprocessingCanvas" xmlns:cx="http://schemas.microsoft.com/office/drawing/2014/chartex" xmlns:cx1="http://schemas.microsoft.com/office/drawing/2015/9/8/chartex" xmlns:cx2="http://schemas.microsoft.com/office/drawing/2015/10/21/chartex" xmlns:cx3="http://schemas.microsoft.com/office/drawing/2016/5/9/chartex" xmlns:cx4="http://schemas.microsoft.com/office/drawing/2016/5/10/chartex" xmlns:cx5="http://schemas.microsoft.com/office/drawing/2016/5/11/chartex" xmlns:cx6="http://schemas.microsoft.com/office/drawing/2016/5/12/chartex" xmlns:cx7="http://schemas.microsoft.com/office/drawing/2016/5/13/chartex" xmlns:cx8="http://schemas.microsoft.com/office/drawing/2016/5/14/chartex" xmlns:mc="http://schemas.openxmlformats.org/markup-compatibility/2006" xmlns:aink="http://schemas.microsoft.com/office/drawing/2016/ink" xmlns:am3d="http://schemas.microsoft.com/office/drawing/2017/model3d" xmlns:o="urn:schemas-microsoft-com:office:office" xmlns:r="http://schemas.openxmlformats.org/officeDocument/2006/relationships" xmlns:m="http://schemas.openxmlformats.org/officeDocument/2006/math" xmlns:v="urn:schemas-microsoft-com:vml" xmlns:wp14="http://schemas.microsoft.com/office/word/2010/wordprocessingDrawing" xmlns:wp="http://schemas.openxmlformats.org/drawingml/2006/wordprocessingDrawing" xmlns:w10="urn:schemas-microsoft-com:office:word" xmlns:w="http://schemas.openxmlformats.org/wordprocessingml/2006/main" xmlns:w14="http://schemas.microsoft.com/office/word/2010/wordml" xmlns:w15="http://schemas.microsoft.com/office/word/2012/wordml" xmlns:w16cid="http://schemas.microsoft.com/office/word/2016/wordml/cid" xmlns:w16se="http://schemas.microsoft.com/office/word/2015/wordml/symex" xmlns:wpg="http://schemas.microsoft.com/office/word/2010/wordprocessingGroup" xmlns:wpi="http://schemas.microsoft.com/office/word/2010/wordprocessingInk" xmlns:wne="http://schemas.microsoft.com/office/word/2006/wordml" xmlns:wps="http://schemas.microsoft.com/office/word/2010/wordprocessingShape" mc:Ignorable="w14 w15 w16se w16cid wp14">
   <w:footnote w:type="separator" w:id="-1">
     <w:p>
       <w:r>
@@ -2724,8 +2946,102 @@
 </w:footnotes>
 </file>
 
+<file path=word/numbering.xml><?xml version="1.0" encoding="utf-8"?>
+<w:numbering xmlns:wpc="http://schemas.microsoft.com/office/word/2010/wordprocessingCanvas" xmlns:cx="http://schemas.microsoft.com/office/drawing/2014/chartex" xmlns:cx1="http://schemas.microsoft.com/office/drawing/2015/9/8/chartex" xmlns:cx2="http://schemas.microsoft.com/office/drawing/2015/10/21/chartex" xmlns:cx3="http://schemas.microsoft.com/office/drawing/2016/5/9/chartex" xmlns:cx4="http://schemas.microsoft.com/office/drawing/2016/5/10/chartex" xmlns:cx5="http://schemas.microsoft.com/office/drawing/2016/5/11/chartex" xmlns:cx6="http://schemas.microsoft.com/office/drawing/2016/5/12/chartex" xmlns:cx7="http://schemas.microsoft.com/office/drawing/2016/5/13/chartex" xmlns:cx8="http://schemas.microsoft.com/office/drawing/2016/5/14/chartex" xmlns:mc="http://schemas.openxmlformats.org/markup-compatibility/2006" xmlns:aink="http://schemas.microsoft.com/office/drawing/2016/ink" xmlns:am3d="http://schemas.microsoft.com/office/drawing/2017/model3d" xmlns:o="urn:schemas-microsoft-com:office:office" xmlns:r="http://schemas.openxmlformats.org/officeDocument/2006/relationships" xmlns:m="http://schemas.openxmlformats.org/officeDocument/2006/math" xmlns:v="urn:schemas-microsoft-com:vml" xmlns:wp14="http://schemas.microsoft.com/office/word/2010/wordprocessingDrawing" xmlns:wp="http://schemas.openxmlformats.org/drawingml/2006/wordprocessingDrawing" xmlns:w10="urn:schemas-microsoft-com:office:word" xmlns:w="http://schemas.openxmlformats.org/wordprocessingml/2006/main" xmlns:w14="http://schemas.microsoft.com/office/word/2010/wordml" xmlns:w15="http://schemas.microsoft.com/office/word/2012/wordml" xmlns:w16cid="http://schemas.microsoft.com/office/word/2016/wordml/cid" xmlns:w16se="http://schemas.microsoft.com/office/word/2015/wordml/symex" xmlns:wpg="http://schemas.microsoft.com/office/word/2010/wordprocessingGroup" xmlns:wpi="http://schemas.microsoft.com/office/word/2010/wordprocessingInk" xmlns:wne="http://schemas.microsoft.com/office/word/2006/wordml" xmlns:wps="http://schemas.microsoft.com/office/word/2010/wordprocessingShape" mc:Ignorable="w14 w15 w16se w16cid wp14">
+  <w:abstractNum w:abstractNumId="0" w15:restartNumberingAfterBreak="0">
+    <w:nsid w:val="592104CF"/>
+    <w:multiLevelType w:val="hybridMultilevel"/>
+    <w:tmpl w:val="3814CAF8"/>
+    <w:lvl w:ilvl="0" w:tplc="0409000F">
+      <w:start w:val="1"/>
+      <w:numFmt w:val="decimal"/>
+      <w:lvlText w:val="%1."/>
+      <w:lvlJc w:val="left"/>
+      <w:pPr>
+        <w:ind w:left="720" w:hanging="360"/>
+      </w:pPr>
+    </w:lvl>
+    <w:lvl w:ilvl="1" w:tplc="04090019" w:tentative="1">
+      <w:start w:val="1"/>
+      <w:numFmt w:val="lowerLetter"/>
+      <w:lvlText w:val="%2."/>
+      <w:lvlJc w:val="left"/>
+      <w:pPr>
+        <w:ind w:left="1440" w:hanging="360"/>
+      </w:pPr>
+    </w:lvl>
+    <w:lvl w:ilvl="2" w:tplc="0409001B" w:tentative="1">
+      <w:start w:val="1"/>
+      <w:numFmt w:val="lowerRoman"/>
+      <w:lvlText w:val="%3."/>
+      <w:lvlJc w:val="right"/>
+      <w:pPr>
+        <w:ind w:left="2160" w:hanging="180"/>
+      </w:pPr>
+    </w:lvl>
+    <w:lvl w:ilvl="3" w:tplc="0409000F" w:tentative="1">
+      <w:start w:val="1"/>
+      <w:numFmt w:val="decimal"/>
+      <w:lvlText w:val="%4."/>
+      <w:lvlJc w:val="left"/>
+      <w:pPr>
+        <w:ind w:left="2880" w:hanging="360"/>
+      </w:pPr>
+    </w:lvl>
+    <w:lvl w:ilvl="4" w:tplc="04090019" w:tentative="1">
+      <w:start w:val="1"/>
+      <w:numFmt w:val="lowerLetter"/>
+      <w:lvlText w:val="%5."/>
+      <w:lvlJc w:val="left"/>
+      <w:pPr>
+        <w:ind w:left="3600" w:hanging="360"/>
+      </w:pPr>
+    </w:lvl>
+    <w:lvl w:ilvl="5" w:tplc="0409001B" w:tentative="1">
+      <w:start w:val="1"/>
+      <w:numFmt w:val="lowerRoman"/>
+      <w:lvlText w:val="%6."/>
+      <w:lvlJc w:val="right"/>
+      <w:pPr>
+        <w:ind w:left="4320" w:hanging="180"/>
+      </w:pPr>
+    </w:lvl>
+    <w:lvl w:ilvl="6" w:tplc="0409000F" w:tentative="1">
+      <w:start w:val="1"/>
+      <w:numFmt w:val="decimal"/>
+      <w:lvlText w:val="%7."/>
+      <w:lvlJc w:val="left"/>
+      <w:pPr>
+        <w:ind w:left="5040" w:hanging="360"/>
+      </w:pPr>
+    </w:lvl>
+    <w:lvl w:ilvl="7" w:tplc="04090019" w:tentative="1">
+      <w:start w:val="1"/>
+      <w:numFmt w:val="lowerLetter"/>
+      <w:lvlText w:val="%8."/>
+      <w:lvlJc w:val="left"/>
+      <w:pPr>
+        <w:ind w:left="5760" w:hanging="360"/>
+      </w:pPr>
+    </w:lvl>
+    <w:lvl w:ilvl="8" w:tplc="0409001B" w:tentative="1">
+      <w:start w:val="1"/>
+      <w:numFmt w:val="lowerRoman"/>
+      <w:lvlText w:val="%9."/>
+      <w:lvlJc w:val="right"/>
+      <w:pPr>
+        <w:ind w:left="6480" w:hanging="180"/>
+      </w:pPr>
+    </w:lvl>
+  </w:abstractNum>
+  <w:num w:numId="1">
+    <w:abstractNumId w:val="0"/>
+  </w:num>
+</w:numbering>
+</file>
+
 <file path=word/styles.xml><?xml version="1.0" encoding="utf-8"?>
-<w:styles xmlns:mc="http://schemas.openxmlformats.org/markup-compatibility/2006" xmlns:r="http://schemas.openxmlformats.org/officeDocument/2006/relationships" xmlns:w="http://schemas.openxmlformats.org/wordprocessingml/2006/main" xmlns:w14="http://schemas.microsoft.com/office/word/2010/wordml" mc:Ignorable="w14">
+<w:styles xmlns:mc="http://schemas.openxmlformats.org/markup-compatibility/2006" xmlns:r="http://schemas.openxmlformats.org/officeDocument/2006/relationships" xmlns:w="http://schemas.openxmlformats.org/wordprocessingml/2006/main" xmlns:w14="http://schemas.microsoft.com/office/word/2010/wordml" xmlns:w15="http://schemas.microsoft.com/office/word/2012/wordml" xmlns:w16cid="http://schemas.microsoft.com/office/word/2016/wordml/cid" xmlns:w16se="http://schemas.microsoft.com/office/word/2015/wordml/symex" mc:Ignorable="w14 w15 w16se w16cid">
   <w:docDefaults>
     <w:rPrDefault>
       <w:rPr>
@@ -2737,144 +3053,373 @@
     </w:rPrDefault>
     <w:pPrDefault/>
   </w:docDefaults>
-  <w:latentStyles w:defLockedState="0" w:defUIPriority="99" w:defSemiHidden="1" w:defUnhideWhenUsed="1" w:defQFormat="0" w:count="276">
-    <w:lsdException w:name="Normal" w:semiHidden="0" w:uiPriority="0" w:unhideWhenUsed="0" w:qFormat="1"/>
-    <w:lsdException w:name="heading 1" w:semiHidden="0" w:uiPriority="9" w:unhideWhenUsed="0" w:qFormat="1"/>
-    <w:lsdException w:name="heading 2" w:uiPriority="9" w:qFormat="1"/>
-    <w:lsdException w:name="heading 3" w:uiPriority="9" w:qFormat="1"/>
-    <w:lsdException w:name="heading 4" w:uiPriority="9" w:qFormat="1"/>
-    <w:lsdException w:name="heading 5" w:uiPriority="9" w:qFormat="1"/>
-    <w:lsdException w:name="heading 6" w:uiPriority="9" w:qFormat="1"/>
-    <w:lsdException w:name="heading 7" w:uiPriority="9" w:qFormat="1"/>
-    <w:lsdException w:name="heading 8" w:uiPriority="9" w:qFormat="1"/>
-    <w:lsdException w:name="heading 9" w:uiPriority="9" w:qFormat="1"/>
-    <w:lsdException w:name="toc 1" w:uiPriority="39"/>
-    <w:lsdException w:name="toc 2" w:uiPriority="39"/>
-    <w:lsdException w:name="toc 3" w:uiPriority="39"/>
-    <w:lsdException w:name="toc 4" w:uiPriority="39"/>
-    <w:lsdException w:name="toc 5" w:uiPriority="39"/>
-    <w:lsdException w:name="toc 6" w:uiPriority="39"/>
-    <w:lsdException w:name="toc 7" w:uiPriority="39"/>
-    <w:lsdException w:name="toc 8" w:uiPriority="39"/>
-    <w:lsdException w:name="toc 9" w:uiPriority="39"/>
-    <w:lsdException w:name="caption" w:uiPriority="35" w:qFormat="1"/>
-    <w:lsdException w:name="Title" w:semiHidden="0" w:uiPriority="10" w:unhideWhenUsed="0" w:qFormat="1"/>
-    <w:lsdException w:name="Default Paragraph Font" w:uiPriority="1"/>
-    <w:lsdException w:name="Subtitle" w:semiHidden="0" w:uiPriority="11" w:unhideWhenUsed="0" w:qFormat="1"/>
-    <w:lsdException w:name="Strong" w:semiHidden="0" w:uiPriority="22" w:unhideWhenUsed="0" w:qFormat="1"/>
-    <w:lsdException w:name="Emphasis" w:semiHidden="0" w:uiPriority="20" w:unhideWhenUsed="0" w:qFormat="1"/>
-    <w:lsdException w:name="Table Grid" w:semiHidden="0" w:uiPriority="59" w:unhideWhenUsed="0"/>
-    <w:lsdException w:name="Placeholder Text" w:unhideWhenUsed="0"/>
-    <w:lsdException w:name="No Spacing" w:semiHidden="0" w:uiPriority="1" w:unhideWhenUsed="0" w:qFormat="1"/>
-    <w:lsdException w:name="Light Shading" w:semiHidden="0" w:uiPriority="60" w:unhideWhenUsed="0"/>
-    <w:lsdException w:name="Light List" w:semiHidden="0" w:uiPriority="61" w:unhideWhenUsed="0"/>
-    <w:lsdException w:name="Light Grid" w:semiHidden="0" w:uiPriority="62" w:unhideWhenUsed="0"/>
-    <w:lsdException w:name="Medium Shading 1" w:semiHidden="0" w:uiPriority="63" w:unhideWhenUsed="0"/>
-    <w:lsdException w:name="Medium Shading 2" w:semiHidden="0" w:uiPriority="64" w:unhideWhenUsed="0"/>
-    <w:lsdException w:name="Medium List 1" w:semiHidden="0" w:uiPriority="65" w:unhideWhenUsed="0"/>
-    <w:lsdException w:name="Medium List 2" w:semiHidden="0" w:uiPriority="66" w:unhideWhenUsed="0"/>
-    <w:lsdException w:name="Medium Grid 1" w:semiHidden="0" w:uiPriority="67" w:unhideWhenUsed="0"/>
-    <w:lsdException w:name="Medium Grid 2" w:semiHidden="0" w:uiPriority="68" w:unhideWhenUsed="0"/>
-    <w:lsdException w:name="Medium Grid 3" w:semiHidden="0" w:uiPriority="69" w:unhideWhenUsed="0"/>
-    <w:lsdException w:name="Dark List" w:semiHidden="0" w:uiPriority="70" w:unhideWhenUsed="0"/>
-    <w:lsdException w:name="Colorful Shading" w:semiHidden="0" w:uiPriority="71" w:unhideWhenUsed="0"/>
-    <w:lsdException w:name="Colorful List" w:semiHidden="0" w:uiPriority="72" w:unhideWhenUsed="0"/>
-    <w:lsdException w:name="Colorful Grid" w:semiHidden="0" w:uiPriority="73" w:unhideWhenUsed="0"/>
-    <w:lsdException w:name="Light Shading Accent 1" w:semiHidden="0" w:uiPriority="60" w:unhideWhenUsed="0"/>
-    <w:lsdException w:name="Light List Accent 1" w:semiHidden="0" w:uiPriority="61" w:unhideWhenUsed="0"/>
-    <w:lsdException w:name="Light Grid Accent 1" w:semiHidden="0" w:uiPriority="62" w:unhideWhenUsed="0"/>
-    <w:lsdException w:name="Medium Shading 1 Accent 1" w:semiHidden="0" w:uiPriority="63" w:unhideWhenUsed="0"/>
-    <w:lsdException w:name="Medium Shading 2 Accent 1" w:semiHidden="0" w:uiPriority="64" w:unhideWhenUsed="0"/>
-    <w:lsdException w:name="Medium List 1 Accent 1" w:semiHidden="0" w:uiPriority="65" w:unhideWhenUsed="0"/>
-    <w:lsdException w:name="Revision" w:unhideWhenUsed="0"/>
-    <w:lsdException w:name="List Paragraph" w:semiHidden="0" w:uiPriority="34" w:unhideWhenUsed="0" w:qFormat="1"/>
-    <w:lsdException w:name="Quote" w:semiHidden="0" w:uiPriority="29" w:unhideWhenUsed="0" w:qFormat="1"/>
-    <w:lsdException w:name="Intense Quote" w:semiHidden="0" w:uiPriority="30" w:unhideWhenUsed="0" w:qFormat="1"/>
-    <w:lsdException w:name="Medium List 2 Accent 1" w:semiHidden="0" w:uiPriority="66" w:unhideWhenUsed="0"/>
-    <w:lsdException w:name="Medium Grid 1 Accent 1" w:semiHidden="0" w:uiPriority="67" w:unhideWhenUsed="0"/>
-    <w:lsdException w:name="Medium Grid 2 Accent 1" w:semiHidden="0" w:uiPriority="68" w:unhideWhenUsed="0"/>
-    <w:lsdException w:name="Medium Grid 3 Accent 1" w:semiHidden="0" w:uiPriority="69" w:unhideWhenUsed="0"/>
-    <w:lsdException w:name="Dark List Accent 1" w:semiHidden="0" w:uiPriority="70" w:unhideWhenUsed="0"/>
-    <w:lsdException w:name="Colorful Shading Accent 1" w:semiHidden="0" w:uiPriority="71" w:unhideWhenUsed="0"/>
-    <w:lsdException w:name="Colorful List Accent 1" w:semiHidden="0" w:uiPriority="72" w:unhideWhenUsed="0"/>
-    <w:lsdException w:name="Colorful Grid Accent 1" w:semiHidden="0" w:uiPriority="73" w:unhideWhenUsed="0"/>
-    <w:lsdException w:name="Light Shading Accent 2" w:semiHidden="0" w:uiPriority="60" w:unhideWhenUsed="0"/>
-    <w:lsdException w:name="Light List Accent 2" w:semiHidden="0" w:uiPriority="61" w:unhideWhenUsed="0"/>
-    <w:lsdException w:name="Light Grid Accent 2" w:semiHidden="0" w:uiPriority="62" w:unhideWhenUsed="0"/>
-    <w:lsdException w:name="Medium Shading 1 Accent 2" w:semiHidden="0" w:uiPriority="63" w:unhideWhenUsed="0"/>
-    <w:lsdException w:name="Medium Shading 2 Accent 2" w:semiHidden="0" w:uiPriority="64" w:unhideWhenUsed="0"/>
-    <w:lsdException w:name="Medium List 1 Accent 2" w:semiHidden="0" w:uiPriority="65" w:unhideWhenUsed="0"/>
-    <w:lsdException w:name="Medium List 2 Accent 2" w:semiHidden="0" w:uiPriority="66" w:unhideWhenUsed="0"/>
-    <w:lsdException w:name="Medium Grid 1 Accent 2" w:semiHidden="0" w:uiPriority="67" w:unhideWhenUsed="0"/>
-    <w:lsdException w:name="Medium Grid 2 Accent 2" w:semiHidden="0" w:uiPriority="68" w:unhideWhenUsed="0"/>
-    <w:lsdException w:name="Medium Grid 3 Accent 2" w:semiHidden="0" w:uiPriority="69" w:unhideWhenUsed="0"/>
-    <w:lsdException w:name="Dark List Accent 2" w:semiHidden="0" w:uiPriority="70" w:unhideWhenUsed="0"/>
-    <w:lsdException w:name="Colorful Shading Accent 2" w:semiHidden="0" w:uiPriority="71" w:unhideWhenUsed="0"/>
-    <w:lsdException w:name="Colorful List Accent 2" w:semiHidden="0" w:uiPriority="72" w:unhideWhenUsed="0"/>
-    <w:lsdException w:name="Colorful Grid Accent 2" w:semiHidden="0" w:uiPriority="73" w:unhideWhenUsed="0"/>
-    <w:lsdException w:name="Light Shading Accent 3" w:semiHidden="0" w:uiPriority="60" w:unhideWhenUsed="0"/>
-    <w:lsdException w:name="Light List Accent 3" w:semiHidden="0" w:uiPriority="61" w:unhideWhenUsed="0"/>
-    <w:lsdException w:name="Light Grid Accent 3" w:semiHidden="0" w:uiPriority="62" w:unhideWhenUsed="0"/>
-    <w:lsdException w:name="Medium Shading 1 Accent 3" w:semiHidden="0" w:uiPriority="63" w:unhideWhenUsed="0"/>
-    <w:lsdException w:name="Medium Shading 2 Accent 3" w:semiHidden="0" w:uiPriority="64" w:unhideWhenUsed="0"/>
-    <w:lsdException w:name="Medium List 1 Accent 3" w:semiHidden="0" w:uiPriority="65" w:unhideWhenUsed="0"/>
-    <w:lsdException w:name="Medium List 2 Accent 3" w:semiHidden="0" w:uiPriority="66" w:unhideWhenUsed="0"/>
-    <w:lsdException w:name="Medium Grid 1 Accent 3" w:semiHidden="0" w:uiPriority="67" w:unhideWhenUsed="0"/>
-    <w:lsdException w:name="Medium Grid 2 Accent 3" w:semiHidden="0" w:uiPriority="68" w:unhideWhenUsed="0"/>
-    <w:lsdException w:name="Medium Grid 3 Accent 3" w:semiHidden="0" w:uiPriority="69" w:unhideWhenUsed="0"/>
-    <w:lsdException w:name="Dark List Accent 3" w:semiHidden="0" w:uiPriority="70" w:unhideWhenUsed="0"/>
-    <w:lsdException w:name="Colorful Shading Accent 3" w:semiHidden="0" w:uiPriority="71" w:unhideWhenUsed="0"/>
-    <w:lsdException w:name="Colorful List Accent 3" w:semiHidden="0" w:uiPriority="72" w:unhideWhenUsed="0"/>
-    <w:lsdException w:name="Colorful Grid Accent 3" w:semiHidden="0" w:uiPriority="73" w:unhideWhenUsed="0"/>
-    <w:lsdException w:name="Light Shading Accent 4" w:semiHidden="0" w:uiPriority="60" w:unhideWhenUsed="0"/>
-    <w:lsdException w:name="Light List Accent 4" w:semiHidden="0" w:uiPriority="61" w:unhideWhenUsed="0"/>
-    <w:lsdException w:name="Light Grid Accent 4" w:semiHidden="0" w:uiPriority="62" w:unhideWhenUsed="0"/>
-    <w:lsdException w:name="Medium Shading 1 Accent 4" w:semiHidden="0" w:uiPriority="63" w:unhideWhenUsed="0"/>
-    <w:lsdException w:name="Medium Shading 2 Accent 4" w:semiHidden="0" w:uiPriority="64" w:unhideWhenUsed="0"/>
-    <w:lsdException w:name="Medium List 1 Accent 4" w:semiHidden="0" w:uiPriority="65" w:unhideWhenUsed="0"/>
-    <w:lsdException w:name="Medium List 2 Accent 4" w:semiHidden="0" w:uiPriority="66" w:unhideWhenUsed="0"/>
-    <w:lsdException w:name="Medium Grid 1 Accent 4" w:semiHidden="0" w:uiPriority="67" w:unhideWhenUsed="0"/>
-    <w:lsdException w:name="Medium Grid 2 Accent 4" w:semiHidden="0" w:uiPriority="68" w:unhideWhenUsed="0"/>
-    <w:lsdException w:name="Medium Grid 3 Accent 4" w:semiHidden="0" w:uiPriority="69" w:unhideWhenUsed="0"/>
-    <w:lsdException w:name="Dark List Accent 4" w:semiHidden="0" w:uiPriority="70" w:unhideWhenUsed="0"/>
-    <w:lsdException w:name="Colorful Shading Accent 4" w:semiHidden="0" w:uiPriority="71" w:unhideWhenUsed="0"/>
-    <w:lsdException w:name="Colorful List Accent 4" w:semiHidden="0" w:uiPriority="72" w:unhideWhenUsed="0"/>
-    <w:lsdException w:name="Colorful Grid Accent 4" w:semiHidden="0" w:uiPriority="73" w:unhideWhenUsed="0"/>
-    <w:lsdException w:name="Light Shading Accent 5" w:semiHidden="0" w:uiPriority="60" w:unhideWhenUsed="0"/>
-    <w:lsdException w:name="Light List Accent 5" w:semiHidden="0" w:uiPriority="61" w:unhideWhenUsed="0"/>
-    <w:lsdException w:name="Light Grid Accent 5" w:semiHidden="0" w:uiPriority="62" w:unhideWhenUsed="0"/>
-    <w:lsdException w:name="Medium Shading 1 Accent 5" w:semiHidden="0" w:uiPriority="63" w:unhideWhenUsed="0"/>
-    <w:lsdException w:name="Medium Shading 2 Accent 5" w:semiHidden="0" w:uiPriority="64" w:unhideWhenUsed="0"/>
-    <w:lsdException w:name="Medium List 1 Accent 5" w:semiHidden="0" w:uiPriority="65" w:unhideWhenUsed="0"/>
-    <w:lsdException w:name="Medium List 2 Accent 5" w:semiHidden="0" w:uiPriority="66" w:unhideWhenUsed="0"/>
-    <w:lsdException w:name="Medium Grid 1 Accent 5" w:semiHidden="0" w:uiPriority="67" w:unhideWhenUsed="0"/>
-    <w:lsdException w:name="Medium Grid 2 Accent 5" w:semiHidden="0" w:uiPriority="68" w:unhideWhenUsed="0"/>
-    <w:lsdException w:name="Medium Grid 3 Accent 5" w:semiHidden="0" w:uiPriority="69" w:unhideWhenUsed="0"/>
-    <w:lsdException w:name="Dark List Accent 5" w:semiHidden="0" w:uiPriority="70" w:unhideWhenUsed="0"/>
-    <w:lsdException w:name="Colorful Shading Accent 5" w:semiHidden="0" w:uiPriority="71" w:unhideWhenUsed="0"/>
-    <w:lsdException w:name="Colorful List Accent 5" w:semiHidden="0" w:uiPriority="72" w:unhideWhenUsed="0"/>
-    <w:lsdException w:name="Colorful Grid Accent 5" w:semiHidden="0" w:uiPriority="73" w:unhideWhenUsed="0"/>
-    <w:lsdException w:name="Light Shading Accent 6" w:semiHidden="0" w:uiPriority="60" w:unhideWhenUsed="0"/>
-    <w:lsdException w:name="Light List Accent 6" w:semiHidden="0" w:uiPriority="61" w:unhideWhenUsed="0"/>
-    <w:lsdException w:name="Light Grid Accent 6" w:semiHidden="0" w:uiPriority="62" w:unhideWhenUsed="0"/>
-    <w:lsdException w:name="Medium Shading 1 Accent 6" w:semiHidden="0" w:uiPriority="63" w:unhideWhenUsed="0"/>
-    <w:lsdException w:name="Medium Shading 2 Accent 6" w:semiHidden="0" w:uiPriority="64" w:unhideWhenUsed="0"/>
-    <w:lsdException w:name="Medium List 1 Accent 6" w:semiHidden="0" w:uiPriority="65" w:unhideWhenUsed="0"/>
-    <w:lsdException w:name="Medium List 2 Accent 6" w:semiHidden="0" w:uiPriority="66" w:unhideWhenUsed="0"/>
-    <w:lsdException w:name="Medium Grid 1 Accent 6" w:semiHidden="0" w:uiPriority="67" w:unhideWhenUsed="0"/>
-    <w:lsdException w:name="Medium Grid 2 Accent 6" w:semiHidden="0" w:uiPriority="68" w:unhideWhenUsed="0"/>
-    <w:lsdException w:name="Medium Grid 3 Accent 6" w:semiHidden="0" w:uiPriority="69" w:unhideWhenUsed="0"/>
-    <w:lsdException w:name="Dark List Accent 6" w:semiHidden="0" w:uiPriority="70" w:unhideWhenUsed="0"/>
-    <w:lsdException w:name="Colorful Shading Accent 6" w:semiHidden="0" w:uiPriority="71" w:unhideWhenUsed="0"/>
-    <w:lsdException w:name="Colorful List Accent 6" w:semiHidden="0" w:uiPriority="72" w:unhideWhenUsed="0"/>
-    <w:lsdException w:name="Colorful Grid Accent 6" w:semiHidden="0" w:uiPriority="73" w:unhideWhenUsed="0"/>
-    <w:lsdException w:name="Subtle Emphasis" w:semiHidden="0" w:uiPriority="19" w:unhideWhenUsed="0" w:qFormat="1"/>
-    <w:lsdException w:name="Intense Emphasis" w:semiHidden="0" w:uiPriority="21" w:unhideWhenUsed="0" w:qFormat="1"/>
-    <w:lsdException w:name="Subtle Reference" w:semiHidden="0" w:uiPriority="31" w:unhideWhenUsed="0" w:qFormat="1"/>
-    <w:lsdException w:name="Intense Reference" w:semiHidden="0" w:uiPriority="32" w:unhideWhenUsed="0" w:qFormat="1"/>
-    <w:lsdException w:name="Book Title" w:semiHidden="0" w:uiPriority="33" w:unhideWhenUsed="0" w:qFormat="1"/>
-    <w:lsdException w:name="Bibliography" w:uiPriority="37"/>
-    <w:lsdException w:name="TOC Heading" w:uiPriority="39" w:qFormat="1"/>
+  <w:latentStyles w:defLockedState="0" w:defUIPriority="99" w:defSemiHidden="0" w:defUnhideWhenUsed="0" w:defQFormat="0" w:count="375">
+    <w:lsdException w:name="Normal" w:uiPriority="0" w:qFormat="1"/>
+    <w:lsdException w:name="heading 1" w:uiPriority="9" w:qFormat="1"/>
+    <w:lsdException w:name="heading 2" w:semiHidden="1" w:uiPriority="9" w:unhideWhenUsed="1" w:qFormat="1"/>
+    <w:lsdException w:name="heading 3" w:semiHidden="1" w:uiPriority="9" w:unhideWhenUsed="1" w:qFormat="1"/>
+    <w:lsdException w:name="heading 4" w:semiHidden="1" w:uiPriority="9" w:unhideWhenUsed="1" w:qFormat="1"/>
+    <w:lsdException w:name="heading 5" w:semiHidden="1" w:uiPriority="9" w:unhideWhenUsed="1" w:qFormat="1"/>
+    <w:lsdException w:name="heading 6" w:semiHidden="1" w:uiPriority="9" w:unhideWhenUsed="1" w:qFormat="1"/>
+    <w:lsdException w:name="heading 7" w:semiHidden="1" w:uiPriority="9" w:unhideWhenUsed="1" w:qFormat="1"/>
+    <w:lsdException w:name="heading 8" w:semiHidden="1" w:uiPriority="9" w:unhideWhenUsed="1" w:qFormat="1"/>
+    <w:lsdException w:name="heading 9" w:semiHidden="1" w:uiPriority="9" w:unhideWhenUsed="1" w:qFormat="1"/>
+    <w:lsdException w:name="index 1" w:semiHidden="1" w:unhideWhenUsed="1"/>
+    <w:lsdException w:name="index 2" w:semiHidden="1" w:unhideWhenUsed="1"/>
+    <w:lsdException w:name="index 3" w:semiHidden="1" w:unhideWhenUsed="1"/>
+    <w:lsdException w:name="index 4" w:semiHidden="1" w:unhideWhenUsed="1"/>
+    <w:lsdException w:name="index 5" w:semiHidden="1" w:unhideWhenUsed="1"/>
+    <w:lsdException w:name="index 6" w:semiHidden="1" w:unhideWhenUsed="1"/>
+    <w:lsdException w:name="index 7" w:semiHidden="1" w:unhideWhenUsed="1"/>
+    <w:lsdException w:name="index 8" w:semiHidden="1" w:unhideWhenUsed="1"/>
+    <w:lsdException w:name="index 9" w:semiHidden="1" w:unhideWhenUsed="1"/>
+    <w:lsdException w:name="toc 1" w:semiHidden="1" w:uiPriority="39" w:unhideWhenUsed="1"/>
+    <w:lsdException w:name="toc 2" w:semiHidden="1" w:uiPriority="39" w:unhideWhenUsed="1"/>
+    <w:lsdException w:name="toc 3" w:semiHidden="1" w:uiPriority="39" w:unhideWhenUsed="1"/>
+    <w:lsdException w:name="toc 4" w:semiHidden="1" w:uiPriority="39" w:unhideWhenUsed="1"/>
+    <w:lsdException w:name="toc 5" w:semiHidden="1" w:uiPriority="39" w:unhideWhenUsed="1"/>
+    <w:lsdException w:name="toc 6" w:semiHidden="1" w:uiPriority="39" w:unhideWhenUsed="1"/>
+    <w:lsdException w:name="toc 7" w:semiHidden="1" w:uiPriority="39" w:unhideWhenUsed="1"/>
+    <w:lsdException w:name="toc 8" w:semiHidden="1" w:uiPriority="39" w:unhideWhenUsed="1"/>
+    <w:lsdException w:name="toc 9" w:semiHidden="1" w:uiPriority="39" w:unhideWhenUsed="1"/>
+    <w:lsdException w:name="Normal Indent" w:semiHidden="1" w:unhideWhenUsed="1"/>
+    <w:lsdException w:name="footnote text" w:semiHidden="1" w:unhideWhenUsed="1"/>
+    <w:lsdException w:name="annotation text" w:semiHidden="1" w:unhideWhenUsed="1"/>
+    <w:lsdException w:name="header" w:semiHidden="1" w:unhideWhenUsed="1"/>
+    <w:lsdException w:name="footer" w:semiHidden="1" w:unhideWhenUsed="1"/>
+    <w:lsdException w:name="index heading" w:semiHidden="1" w:unhideWhenUsed="1"/>
+    <w:lsdException w:name="caption" w:semiHidden="1" w:uiPriority="35" w:unhideWhenUsed="1" w:qFormat="1"/>
+    <w:lsdException w:name="table of figures" w:semiHidden="1" w:unhideWhenUsed="1"/>
+    <w:lsdException w:name="envelope address" w:semiHidden="1" w:unhideWhenUsed="1"/>
+    <w:lsdException w:name="envelope return" w:semiHidden="1" w:unhideWhenUsed="1"/>
+    <w:lsdException w:name="footnote reference" w:semiHidden="1" w:unhideWhenUsed="1"/>
+    <w:lsdException w:name="annotation reference" w:semiHidden="1" w:unhideWhenUsed="1"/>
+    <w:lsdException w:name="line number" w:semiHidden="1" w:unhideWhenUsed="1"/>
+    <w:lsdException w:name="page number" w:semiHidden="1" w:unhideWhenUsed="1"/>
+    <w:lsdException w:name="endnote reference" w:semiHidden="1" w:unhideWhenUsed="1"/>
+    <w:lsdException w:name="endnote text" w:semiHidden="1" w:unhideWhenUsed="1"/>
+    <w:lsdException w:name="table of authorities" w:semiHidden="1" w:unhideWhenUsed="1"/>
+    <w:lsdException w:name="macro" w:semiHidden="1" w:unhideWhenUsed="1"/>
+    <w:lsdException w:name="toa heading" w:semiHidden="1" w:unhideWhenUsed="1"/>
+    <w:lsdException w:name="List" w:semiHidden="1" w:unhideWhenUsed="1"/>
+    <w:lsdException w:name="List Bullet" w:semiHidden="1" w:unhideWhenUsed="1"/>
+    <w:lsdException w:name="List Number" w:semiHidden="1" w:unhideWhenUsed="1"/>
+    <w:lsdException w:name="List 2" w:semiHidden="1" w:unhideWhenUsed="1"/>
+    <w:lsdException w:name="List 3" w:semiHidden="1" w:unhideWhenUsed="1"/>
+    <w:lsdException w:name="List 4" w:semiHidden="1" w:unhideWhenUsed="1"/>
+    <w:lsdException w:name="List 5" w:semiHidden="1" w:unhideWhenUsed="1"/>
+    <w:lsdException w:name="List Bullet 2" w:semiHidden="1" w:unhideWhenUsed="1"/>
+    <w:lsdException w:name="List Bullet 3" w:semiHidden="1" w:unhideWhenUsed="1"/>
+    <w:lsdException w:name="List Bullet 4" w:semiHidden="1" w:unhideWhenUsed="1"/>
+    <w:lsdException w:name="List Bullet 5" w:semiHidden="1" w:unhideWhenUsed="1"/>
+    <w:lsdException w:name="List Number 2" w:semiHidden="1" w:unhideWhenUsed="1"/>
+    <w:lsdException w:name="List Number 3" w:semiHidden="1" w:unhideWhenUsed="1"/>
+    <w:lsdException w:name="List Number 4" w:semiHidden="1" w:unhideWhenUsed="1"/>
+    <w:lsdException w:name="List Number 5" w:semiHidden="1" w:unhideWhenUsed="1"/>
+    <w:lsdException w:name="Title" w:uiPriority="10" w:qFormat="1"/>
+    <w:lsdException w:name="Closing" w:semiHidden="1" w:unhideWhenUsed="1"/>
+    <w:lsdException w:name="Signature" w:semiHidden="1" w:unhideWhenUsed="1"/>
+    <w:lsdException w:name="Default Paragraph Font" w:semiHidden="1" w:uiPriority="1" w:unhideWhenUsed="1"/>
+    <w:lsdException w:name="Body Text" w:semiHidden="1" w:unhideWhenUsed="1"/>
+    <w:lsdException w:name="Body Text Indent" w:semiHidden="1" w:unhideWhenUsed="1"/>
+    <w:lsdException w:name="List Continue" w:semiHidden="1" w:unhideWhenUsed="1"/>
+    <w:lsdException w:name="List Continue 2" w:semiHidden="1" w:unhideWhenUsed="1"/>
+    <w:lsdException w:name="List Continue 3" w:semiHidden="1" w:unhideWhenUsed="1"/>
+    <w:lsdException w:name="List Continue 4" w:semiHidden="1" w:unhideWhenUsed="1"/>
+    <w:lsdException w:name="List Continue 5" w:semiHidden="1" w:unhideWhenUsed="1"/>
+    <w:lsdException w:name="Message Header" w:semiHidden="1" w:unhideWhenUsed="1"/>
+    <w:lsdException w:name="Subtitle" w:uiPriority="11" w:qFormat="1"/>
+    <w:lsdException w:name="Salutation" w:semiHidden="1" w:unhideWhenUsed="1"/>
+    <w:lsdException w:name="Date" w:semiHidden="1" w:unhideWhenUsed="1"/>
+    <w:lsdException w:name="Body Text First Indent" w:semiHidden="1" w:unhideWhenUsed="1"/>
+    <w:lsdException w:name="Body Text First Indent 2" w:semiHidden="1" w:unhideWhenUsed="1"/>
+    <w:lsdException w:name="Note Heading" w:semiHidden="1" w:unhideWhenUsed="1"/>
+    <w:lsdException w:name="Body Text 2" w:semiHidden="1" w:unhideWhenUsed="1"/>
+    <w:lsdException w:name="Body Text 3" w:semiHidden="1" w:unhideWhenUsed="1"/>
+    <w:lsdException w:name="Body Text Indent 2" w:semiHidden="1" w:unhideWhenUsed="1"/>
+    <w:lsdException w:name="Body Text Indent 3" w:semiHidden="1" w:unhideWhenUsed="1"/>
+    <w:lsdException w:name="Block Text" w:semiHidden="1" w:unhideWhenUsed="1"/>
+    <w:lsdException w:name="Hyperlink" w:semiHidden="1" w:unhideWhenUsed="1"/>
+    <w:lsdException w:name="FollowedHyperlink" w:semiHidden="1" w:unhideWhenUsed="1"/>
+    <w:lsdException w:name="Strong" w:uiPriority="22" w:qFormat="1"/>
+    <w:lsdException w:name="Emphasis" w:uiPriority="20" w:qFormat="1"/>
+    <w:lsdException w:name="Document Map" w:semiHidden="1" w:unhideWhenUsed="1"/>
+    <w:lsdException w:name="Plain Text" w:semiHidden="1" w:unhideWhenUsed="1"/>
+    <w:lsdException w:name="E-mail Signature" w:semiHidden="1" w:unhideWhenUsed="1"/>
+    <w:lsdException w:name="HTML Top of Form" w:semiHidden="1" w:unhideWhenUsed="1"/>
+    <w:lsdException w:name="HTML Bottom of Form" w:semiHidden="1" w:unhideWhenUsed="1"/>
+    <w:lsdException w:name="Normal (Web)" w:semiHidden="1" w:unhideWhenUsed="1"/>
+    <w:lsdException w:name="HTML Acronym" w:semiHidden="1" w:unhideWhenUsed="1"/>
+    <w:lsdException w:name="HTML Address" w:semiHidden="1" w:unhideWhenUsed="1"/>
+    <w:lsdException w:name="HTML Cite" w:semiHidden="1" w:unhideWhenUsed="1"/>
+    <w:lsdException w:name="HTML Code" w:semiHidden="1" w:unhideWhenUsed="1"/>
+    <w:lsdException w:name="HTML Definition" w:semiHidden="1" w:unhideWhenUsed="1"/>
+    <w:lsdException w:name="HTML Keyboard" w:semiHidden="1" w:unhideWhenUsed="1"/>
+    <w:lsdException w:name="HTML Preformatted" w:semiHidden="1" w:unhideWhenUsed="1"/>
+    <w:lsdException w:name="HTML Sample" w:semiHidden="1" w:unhideWhenUsed="1"/>
+    <w:lsdException w:name="HTML Typewriter" w:semiHidden="1" w:unhideWhenUsed="1"/>
+    <w:lsdException w:name="HTML Variable" w:semiHidden="1" w:unhideWhenUsed="1"/>
+    <w:lsdException w:name="Normal Table" w:semiHidden="1" w:unhideWhenUsed="1"/>
+    <w:lsdException w:name="annotation subject" w:semiHidden="1" w:unhideWhenUsed="1"/>
+    <w:lsdException w:name="No List" w:semiHidden="1" w:unhideWhenUsed="1"/>
+    <w:lsdException w:name="Outline List 1" w:semiHidden="1" w:unhideWhenUsed="1"/>
+    <w:lsdException w:name="Outline List 2" w:semiHidden="1" w:unhideWhenUsed="1"/>
+    <w:lsdException w:name="Outline List 3" w:semiHidden="1" w:unhideWhenUsed="1"/>
+    <w:lsdException w:name="Table Simple 1" w:semiHidden="1" w:unhideWhenUsed="1"/>
+    <w:lsdException w:name="Table Simple 2" w:semiHidden="1" w:unhideWhenUsed="1"/>
+    <w:lsdException w:name="Table Simple 3" w:semiHidden="1" w:unhideWhenUsed="1"/>
+    <w:lsdException w:name="Table Classic 1" w:semiHidden="1" w:unhideWhenUsed="1"/>
+    <w:lsdException w:name="Table Classic 2" w:semiHidden="1" w:unhideWhenUsed="1"/>
+    <w:lsdException w:name="Table Classic 3" w:semiHidden="1" w:unhideWhenUsed="1"/>
+    <w:lsdException w:name="Table Classic 4" w:semiHidden="1" w:unhideWhenUsed="1"/>
+    <w:lsdException w:name="Table Colorful 1" w:semiHidden="1" w:unhideWhenUsed="1"/>
+    <w:lsdException w:name="Table Colorful 2" w:semiHidden="1" w:unhideWhenUsed="1"/>
+    <w:lsdException w:name="Table Colorful 3" w:semiHidden="1" w:unhideWhenUsed="1"/>
+    <w:lsdException w:name="Table Columns 1" w:semiHidden="1" w:unhideWhenUsed="1"/>
+    <w:lsdException w:name="Table Columns 2" w:semiHidden="1" w:unhideWhenUsed="1"/>
+    <w:lsdException w:name="Table Columns 3" w:semiHidden="1" w:unhideWhenUsed="1"/>
+    <w:lsdException w:name="Table Columns 4" w:semiHidden="1" w:unhideWhenUsed="1"/>
+    <w:lsdException w:name="Table Columns 5" w:semiHidden="1" w:unhideWhenUsed="1"/>
+    <w:lsdException w:name="Table Grid 1" w:semiHidden="1" w:unhideWhenUsed="1"/>
+    <w:lsdException w:name="Table Grid 2" w:semiHidden="1" w:unhideWhenUsed="1"/>
+    <w:lsdException w:name="Table Grid 3" w:semiHidden="1" w:unhideWhenUsed="1"/>
+    <w:lsdException w:name="Table Grid 4" w:semiHidden="1" w:unhideWhenUsed="1"/>
+    <w:lsdException w:name="Table Grid 5" w:semiHidden="1" w:unhideWhenUsed="1"/>
+    <w:lsdException w:name="Table Grid 6" w:semiHidden="1" w:unhideWhenUsed="1"/>
+    <w:lsdException w:name="Table Grid 7" w:semiHidden="1" w:unhideWhenUsed="1"/>
+    <w:lsdException w:name="Table Grid 8" w:semiHidden="1" w:unhideWhenUsed="1"/>
+    <w:lsdException w:name="Table List 1" w:semiHidden="1" w:unhideWhenUsed="1"/>
+    <w:lsdException w:name="Table List 2" w:semiHidden="1" w:unhideWhenUsed="1"/>
+    <w:lsdException w:name="Table List 3" w:semiHidden="1" w:unhideWhenUsed="1"/>
+    <w:lsdException w:name="Table List 4" w:semiHidden="1" w:unhideWhenUsed="1"/>
+    <w:lsdException w:name="Table List 5" w:semiHidden="1" w:unhideWhenUsed="1"/>
+    <w:lsdException w:name="Table List 6" w:semiHidden="1" w:unhideWhenUsed="1"/>
+    <w:lsdException w:name="Table List 7" w:semiHidden="1" w:unhideWhenUsed="1"/>
+    <w:lsdException w:name="Table List 8" w:semiHidden="1" w:unhideWhenUsed="1"/>
+    <w:lsdException w:name="Table 3D effects 1" w:semiHidden="1" w:unhideWhenUsed="1"/>
+    <w:lsdException w:name="Table 3D effects 2" w:semiHidden="1" w:unhideWhenUsed="1"/>
+    <w:lsdException w:name="Table 3D effects 3" w:semiHidden="1" w:unhideWhenUsed="1"/>
+    <w:lsdException w:name="Table Contemporary" w:semiHidden="1" w:unhideWhenUsed="1"/>
+    <w:lsdException w:name="Table Elegant" w:semiHidden="1" w:unhideWhenUsed="1"/>
+    <w:lsdException w:name="Table Professional" w:semiHidden="1" w:unhideWhenUsed="1"/>
+    <w:lsdException w:name="Table Subtle 1" w:semiHidden="1" w:unhideWhenUsed="1"/>
+    <w:lsdException w:name="Table Subtle 2" w:semiHidden="1" w:unhideWhenUsed="1"/>
+    <w:lsdException w:name="Table Web 1" w:semiHidden="1" w:unhideWhenUsed="1"/>
+    <w:lsdException w:name="Table Web 2" w:semiHidden="1" w:unhideWhenUsed="1"/>
+    <w:lsdException w:name="Table Web 3" w:semiHidden="1" w:unhideWhenUsed="1"/>
+    <w:lsdException w:name="Balloon Text" w:semiHidden="1" w:unhideWhenUsed="1"/>
+    <w:lsdException w:name="Table Grid" w:uiPriority="59"/>
+    <w:lsdException w:name="Table Theme" w:semiHidden="1" w:unhideWhenUsed="1"/>
+    <w:lsdException w:name="Placeholder Text" w:semiHidden="1"/>
+    <w:lsdException w:name="No Spacing" w:uiPriority="1" w:qFormat="1"/>
+    <w:lsdException w:name="Light Shading" w:uiPriority="60"/>
+    <w:lsdException w:name="Light List" w:uiPriority="61"/>
+    <w:lsdException w:name="Light Grid" w:uiPriority="62"/>
+    <w:lsdException w:name="Medium Shading 1" w:uiPriority="63"/>
+    <w:lsdException w:name="Medium Shading 2" w:uiPriority="64"/>
+    <w:lsdException w:name="Medium List 1" w:uiPriority="65"/>
+    <w:lsdException w:name="Medium List 2" w:uiPriority="66"/>
+    <w:lsdException w:name="Medium Grid 1" w:uiPriority="67"/>
+    <w:lsdException w:name="Medium Grid 2" w:uiPriority="68"/>
+    <w:lsdException w:name="Medium Grid 3" w:uiPriority="69"/>
+    <w:lsdException w:name="Dark List" w:uiPriority="70"/>
+    <w:lsdException w:name="Colorful Shading" w:uiPriority="71"/>
+    <w:lsdException w:name="Colorful List" w:uiPriority="72"/>
+    <w:lsdException w:name="Colorful Grid" w:uiPriority="73"/>
+    <w:lsdException w:name="Light Shading Accent 1" w:uiPriority="60"/>
+    <w:lsdException w:name="Light List Accent 1" w:uiPriority="61"/>
+    <w:lsdException w:name="Light Grid Accent 1" w:uiPriority="62"/>
+    <w:lsdException w:name="Medium Shading 1 Accent 1" w:uiPriority="63"/>
+    <w:lsdException w:name="Medium Shading 2 Accent 1" w:uiPriority="64"/>
+    <w:lsdException w:name="Medium List 1 Accent 1" w:uiPriority="65"/>
+    <w:lsdException w:name="Revision" w:semiHidden="1"/>
+    <w:lsdException w:name="List Paragraph" w:uiPriority="34" w:qFormat="1"/>
+    <w:lsdException w:name="Quote" w:uiPriority="29" w:qFormat="1"/>
+    <w:lsdException w:name="Intense Quote" w:uiPriority="30" w:qFormat="1"/>
+    <w:lsdException w:name="Medium List 2 Accent 1" w:uiPriority="66"/>
+    <w:lsdException w:name="Medium Grid 1 Accent 1" w:uiPriority="67"/>
+    <w:lsdException w:name="Medium Grid 2 Accent 1" w:uiPriority="68"/>
+    <w:lsdException w:name="Medium Grid 3 Accent 1" w:uiPriority="69"/>
+    <w:lsdException w:name="Dark List Accent 1" w:uiPriority="70"/>
+    <w:lsdException w:name="Colorful Shading Accent 1" w:uiPriority="71"/>
+    <w:lsdException w:name="Colorful List Accent 1" w:uiPriority="72"/>
+    <w:lsdException w:name="Colorful Grid Accent 1" w:uiPriority="73"/>
+    <w:lsdException w:name="Light Shading Accent 2" w:uiPriority="60"/>
+    <w:lsdException w:name="Light List Accent 2" w:uiPriority="61"/>
+    <w:lsdException w:name="Light Grid Accent 2" w:uiPriority="62"/>
+    <w:lsdException w:name="Medium Shading 1 Accent 2" w:uiPriority="63"/>
+    <w:lsdException w:name="Medium Shading 2 Accent 2" w:uiPriority="64"/>
+    <w:lsdException w:name="Medium List 1 Accent 2" w:uiPriority="65"/>
+    <w:lsdException w:name="Medium List 2 Accent 2" w:uiPriority="66"/>
+    <w:lsdException w:name="Medium Grid 1 Accent 2" w:uiPriority="67"/>
+    <w:lsdException w:name="Medium Grid 2 Accent 2" w:uiPriority="68"/>
+    <w:lsdException w:name="Medium Grid 3 Accent 2" w:uiPriority="69"/>
+    <w:lsdException w:name="Dark List Accent 2" w:uiPriority="70"/>
+    <w:lsdException w:name="Colorful Shading Accent 2" w:uiPriority="71"/>
+    <w:lsdException w:name="Colorful List Accent 2" w:uiPriority="72"/>
+    <w:lsdException w:name="Colorful Grid Accent 2" w:uiPriority="73"/>
+    <w:lsdException w:name="Light Shading Accent 3" w:uiPriority="60"/>
+    <w:lsdException w:name="Light List Accent 3" w:uiPriority="61"/>
+    <w:lsdException w:name="Light Grid Accent 3" w:uiPriority="62"/>
+    <w:lsdException w:name="Medium Shading 1 Accent 3" w:uiPriority="63"/>
+    <w:lsdException w:name="Medium Shading 2 Accent 3" w:uiPriority="64"/>
+    <w:lsdException w:name="Medium List 1 Accent 3" w:uiPriority="65"/>
+    <w:lsdException w:name="Medium List 2 Accent 3" w:uiPriority="66"/>
+    <w:lsdException w:name="Medium Grid 1 Accent 3" w:uiPriority="67"/>
+    <w:lsdException w:name="Medium Grid 2 Accent 3" w:uiPriority="68"/>
+    <w:lsdException w:name="Medium Grid 3 Accent 3" w:uiPriority="69"/>
+    <w:lsdException w:name="Dark List Accent 3" w:uiPriority="70"/>
+    <w:lsdException w:name="Colorful Shading Accent 3" w:uiPriority="71"/>
+    <w:lsdException w:name="Colorful List Accent 3" w:uiPriority="72"/>
+    <w:lsdException w:name="Colorful Grid Accent 3" w:uiPriority="73"/>
+    <w:lsdException w:name="Light Shading Accent 4" w:uiPriority="60"/>
+    <w:lsdException w:name="Light List Accent 4" w:uiPriority="61"/>
+    <w:lsdException w:name="Light Grid Accent 4" w:uiPriority="62"/>
+    <w:lsdException w:name="Medium Shading 1 Accent 4" w:uiPriority="63"/>
+    <w:lsdException w:name="Medium Shading 2 Accent 4" w:uiPriority="64"/>
+    <w:lsdException w:name="Medium List 1 Accent 4" w:uiPriority="65"/>
+    <w:lsdException w:name="Medium List 2 Accent 4" w:uiPriority="66"/>
+    <w:lsdException w:name="Medium Grid 1 Accent 4" w:uiPriority="67"/>
+    <w:lsdException w:name="Medium Grid 2 Accent 4" w:uiPriority="68"/>
+    <w:lsdException w:name="Medium Grid 3 Accent 4" w:uiPriority="69"/>
+    <w:lsdException w:name="Dark List Accent 4" w:uiPriority="70"/>
+    <w:lsdException w:name="Colorful Shading Accent 4" w:uiPriority="71"/>
+    <w:lsdException w:name="Colorful List Accent 4" w:uiPriority="72"/>
+    <w:lsdException w:name="Colorful Grid Accent 4" w:uiPriority="73"/>
+    <w:lsdException w:name="Light Shading Accent 5" w:uiPriority="60"/>
+    <w:lsdException w:name="Light List Accent 5" w:uiPriority="61"/>
+    <w:lsdException w:name="Light Grid Accent 5" w:uiPriority="62"/>
+    <w:lsdException w:name="Medium Shading 1 Accent 5" w:uiPriority="63"/>
+    <w:lsdException w:name="Medium Shading 2 Accent 5" w:uiPriority="64"/>
+    <w:lsdException w:name="Medium List 1 Accent 5" w:uiPriority="65"/>
+    <w:lsdException w:name="Medium List 2 Accent 5" w:uiPriority="66"/>
+    <w:lsdException w:name="Medium Grid 1 Accent 5" w:uiPriority="67"/>
+    <w:lsdException w:name="Medium Grid 2 Accent 5" w:uiPriority="68"/>
+    <w:lsdException w:name="Medium Grid 3 Accent 5" w:uiPriority="69"/>
+    <w:lsdException w:name="Dark List Accent 5" w:uiPriority="70"/>
+    <w:lsdException w:name="Colorful Shading Accent 5" w:uiPriority="71"/>
+    <w:lsdException w:name="Colorful List Accent 5" w:uiPriority="72"/>
+    <w:lsdException w:name="Colorful Grid Accent 5" w:uiPriority="73"/>
+    <w:lsdException w:name="Light Shading Accent 6" w:uiPriority="60"/>
+    <w:lsdException w:name="Light List Accent 6" w:uiPriority="61"/>
+    <w:lsdException w:name="Light Grid Accent 6" w:uiPriority="62"/>
+    <w:lsdException w:name="Medium Shading 1 Accent 6" w:uiPriority="63"/>
+    <w:lsdException w:name="Medium Shading 2 Accent 6" w:uiPriority="64"/>
+    <w:lsdException w:name="Medium List 1 Accent 6" w:uiPriority="65"/>
+    <w:lsdException w:name="Medium List 2 Accent 6" w:uiPriority="66"/>
+    <w:lsdException w:name="Medium Grid 1 Accent 6" w:uiPriority="67"/>
+    <w:lsdException w:name="Medium Grid 2 Accent 6" w:uiPriority="68"/>
+    <w:lsdException w:name="Medium Grid 3 Accent 6" w:uiPriority="69"/>
+    <w:lsdException w:name="Dark List Accent 6" w:uiPriority="70"/>
+    <w:lsdException w:name="Colorful Shading Accent 6" w:uiPriority="71"/>
+    <w:lsdException w:name="Colorful List Accent 6" w:uiPriority="72"/>
+    <w:lsdException w:name="Colorful Grid Accent 6" w:uiPriority="73"/>
+    <w:lsdException w:name="Subtle Emphasis" w:uiPriority="19" w:qFormat="1"/>
+    <w:lsdException w:name="Intense Emphasis" w:uiPriority="21" w:qFormat="1"/>
+    <w:lsdException w:name="Subtle Reference" w:uiPriority="31" w:qFormat="1"/>
+    <w:lsdException w:name="Intense Reference" w:uiPriority="32" w:qFormat="1"/>
+    <w:lsdException w:name="Book Title" w:uiPriority="33" w:qFormat="1"/>
+    <w:lsdException w:name="Bibliography" w:semiHidden="1" w:uiPriority="37" w:unhideWhenUsed="1"/>
+    <w:lsdException w:name="TOC Heading" w:semiHidden="1" w:uiPriority="39" w:unhideWhenUsed="1" w:qFormat="1"/>
+    <w:lsdException w:name="Grid Table 4" w:uiPriority="49"/>
+    <w:lsdException w:name="Grid Table 5 Dark" w:uiPriority="50"/>
+    <w:lsdException w:name="Grid Table 6 Colorful" w:uiPriority="51"/>
+    <w:lsdException w:name="Grid Table 7 Colorful" w:uiPriority="52"/>
+    <w:lsdException w:name="Grid Table 1 Light Accent 1" w:uiPriority="46"/>
+    <w:lsdException w:name="Grid Table 2 Accent 1" w:uiPriority="47"/>
+    <w:lsdException w:name="Grid Table 3 Accent 1" w:uiPriority="48"/>
+    <w:lsdException w:name="Grid Table 4 Accent 1" w:uiPriority="49"/>
+    <w:lsdException w:name="Grid Table 5 Dark Accent 1" w:uiPriority="50"/>
+    <w:lsdException w:name="Grid Table 6 Colorful Accent 1" w:uiPriority="51"/>
+    <w:lsdException w:name="Grid Table 7 Colorful Accent 1" w:uiPriority="52"/>
+    <w:lsdException w:name="Grid Table 1 Light Accent 2" w:uiPriority="46"/>
+    <w:lsdException w:name="Grid Table 2 Accent 2" w:uiPriority="47"/>
+    <w:lsdException w:name="Grid Table 3 Accent 2" w:uiPriority="48"/>
+    <w:lsdException w:name="Grid Table 4 Accent 2" w:uiPriority="49"/>
+    <w:lsdException w:name="Grid Table 5 Dark Accent 2" w:uiPriority="50"/>
+    <w:lsdException w:name="Grid Table 6 Colorful Accent 2" w:uiPriority="51"/>
+    <w:lsdException w:name="Grid Table 7 Colorful Accent 2" w:uiPriority="52"/>
+    <w:lsdException w:name="Grid Table 1 Light Accent 3" w:uiPriority="46"/>
+    <w:lsdException w:name="Grid Table 2 Accent 3" w:uiPriority="47"/>
+    <w:lsdException w:name="Grid Table 3 Accent 3" w:uiPriority="48"/>
+    <w:lsdException w:name="Grid Table 4 Accent 3" w:uiPriority="49"/>
+    <w:lsdException w:name="Grid Table 5 Dark Accent 3" w:uiPriority="50"/>
+    <w:lsdException w:name="Grid Table 6 Colorful Accent 3" w:uiPriority="51"/>
+    <w:lsdException w:name="Grid Table 7 Colorful Accent 3" w:uiPriority="52"/>
+    <w:lsdException w:name="Grid Table 1 Light Accent 4" w:uiPriority="46"/>
+    <w:lsdException w:name="Grid Table 2 Accent 4" w:uiPriority="47"/>
+    <w:lsdException w:name="Grid Table 3 Accent 4" w:uiPriority="48"/>
+    <w:lsdException w:name="Grid Table 4 Accent 4" w:uiPriority="49"/>
+    <w:lsdException w:name="Grid Table 5 Dark Accent 4" w:uiPriority="50"/>
+    <w:lsdException w:name="Grid Table 6 Colorful Accent 4" w:uiPriority="51"/>
+    <w:lsdException w:name="Grid Table 7 Colorful Accent 4" w:uiPriority="52"/>
+    <w:lsdException w:name="Grid Table 1 Light Accent 5" w:uiPriority="46"/>
+    <w:lsdException w:name="Grid Table 2 Accent 5" w:uiPriority="47"/>
+    <w:lsdException w:name="Grid Table 3 Accent 5" w:uiPriority="48"/>
+    <w:lsdException w:name="Grid Table 4 Accent 5" w:uiPriority="49"/>
+    <w:lsdException w:name="Grid Table 5 Dark Accent 5" w:uiPriority="50"/>
+    <w:lsdException w:name="Grid Table 6 Colorful Accent 5" w:uiPriority="51"/>
+    <w:lsdException w:name="Grid Table 7 Colorful Accent 5" w:uiPriority="52"/>
+    <w:lsdException w:name="Grid Table 1 Light Accent 6" w:uiPriority="46"/>
+    <w:lsdException w:name="Grid Table 2 Accent 6" w:uiPriority="47"/>
+    <w:lsdException w:name="Grid Table 3 Accent 6" w:uiPriority="48"/>
+    <w:lsdException w:name="Grid Table 4 Accent 6" w:uiPriority="49"/>
+    <w:lsdException w:name="Grid Table 5 Dark Accent 6" w:uiPriority="50"/>
+    <w:lsdException w:name="Grid Table 6 Colorful Accent 6" w:uiPriority="51"/>
+    <w:lsdException w:name="Grid Table 7 Colorful Accent 6" w:uiPriority="52"/>
+    <w:lsdException w:name="List Table 1 Light" w:uiPriority="46"/>
+    <w:lsdException w:name="List Table 2" w:uiPriority="47"/>
+    <w:lsdException w:name="List Table 3" w:uiPriority="48"/>
+    <w:lsdException w:name="List Table 4" w:uiPriority="49"/>
+    <w:lsdException w:name="List Table 5 Dark" w:uiPriority="50"/>
+    <w:lsdException w:name="List Table 6 Colorful" w:uiPriority="51"/>
+    <w:lsdException w:name="List Table 7 Colorful" w:uiPriority="52"/>
+    <w:lsdException w:name="List Table 1 Light Accent 1" w:uiPriority="46"/>
+    <w:lsdException w:name="List Table 2 Accent 1" w:uiPriority="47"/>
+    <w:lsdException w:name="List Table 3 Accent 1" w:uiPriority="48"/>
+    <w:lsdException w:name="List Table 4 Accent 1" w:uiPriority="49"/>
+    <w:lsdException w:name="List Table 5 Dark Accent 1" w:uiPriority="50"/>
+    <w:lsdException w:name="List Table 6 Colorful Accent 1" w:uiPriority="51"/>
+    <w:lsdException w:name="List Table 7 Colorful Accent 1" w:uiPriority="52"/>
+    <w:lsdException w:name="List Table 1 Light Accent 2" w:uiPriority="46"/>
+    <w:lsdException w:name="List Table 2 Accent 2" w:uiPriority="47"/>
+    <w:lsdException w:name="List Table 3 Accent 2" w:uiPriority="48"/>
+    <w:lsdException w:name="List Table 4 Accent 2" w:uiPriority="49"/>
+    <w:lsdException w:name="List Table 5 Dark Accent 2" w:uiPriority="50"/>
+    <w:lsdException w:name="List Table 6 Colorful Accent 2" w:uiPriority="51"/>
+    <w:lsdException w:name="List Table 7 Colorful Accent 2" w:uiPriority="52"/>
+    <w:lsdException w:name="List Table 1 Light Accent 3" w:uiPriority="46"/>
+    <w:lsdException w:name="List Table 2 Accent 3" w:uiPriority="47"/>
+    <w:lsdException w:name="List Table 3 Accent 3" w:uiPriority="48"/>
+    <w:lsdException w:name="List Table 4 Accent 3" w:uiPriority="49"/>
+    <w:lsdException w:name="List Table 5 Dark Accent 3" w:uiPriority="50"/>
+    <w:lsdException w:name="List Table 6 Colorful Accent 3" w:uiPriority="51"/>
+    <w:lsdException w:name="List Table 7 Colorful Accent 3" w:uiPriority="52"/>
+    <w:lsdException w:name="List Table 1 Light Accent 4" w:uiPriority="46"/>
+    <w:lsdException w:name="List Table 2 Accent 4" w:uiPriority="47"/>
+    <w:lsdException w:name="List Table 3 Accent 4" w:uiPriority="48"/>
+    <w:lsdException w:name="List Table 4 Accent 4" w:uiPriority="49"/>
+    <w:lsdException w:name="List Table 5 Dark Accent 4" w:uiPriority="50"/>
+    <w:lsdException w:name="List Table 6 Colorful Accent 4" w:uiPriority="51"/>
+    <w:lsdException w:name="List Table 7 Colorful Accent 4" w:uiPriority="52"/>
+    <w:lsdException w:name="List Table 1 Light Accent 5" w:uiPriority="46"/>
+    <w:lsdException w:name="List Table 2 Accent 5" w:uiPriority="47"/>
+    <w:lsdException w:name="List Table 3 Accent 5" w:uiPriority="48"/>
+    <w:lsdException w:name="List Table 4 Accent 5" w:uiPriority="49"/>
+    <w:lsdException w:name="List Table 5 Dark Accent 5" w:uiPriority="50"/>
+    <w:lsdException w:name="List Table 6 Colorful Accent 5" w:uiPriority="51"/>
+    <w:lsdException w:name="List Table 7 Colorful Accent 5" w:uiPriority="52"/>
+    <w:lsdException w:name="List Table 1 Light Accent 6" w:uiPriority="46"/>
+    <w:lsdException w:name="List Table 2 Accent 6" w:uiPriority="47"/>
+    <w:lsdException w:name="List Table 3 Accent 6" w:uiPriority="48"/>
+    <w:lsdException w:name="List Table 4 Accent 6" w:uiPriority="49"/>
+    <w:lsdException w:name="List Table 5 Dark Accent 6" w:uiPriority="50"/>
+    <w:lsdException w:name="List Table 6 Colorful Accent 6" w:uiPriority="51"/>
+    <w:lsdException w:name="List Table 7 Colorful Accent 6" w:uiPriority="52"/>
+    <w:lsdException w:name="Mention" w:semiHidden="1" w:unhideWhenUsed="1"/>
+    <w:lsdException w:name="Smart Hyperlink" w:semiHidden="1" w:unhideWhenUsed="1"/>
+    <w:lsdException w:name="Hashtag" w:semiHidden="1" w:unhideWhenUsed="1"/>
+    <w:lsdException w:name="Unresolved Mention" w:semiHidden="1" w:unhideWhenUsed="1"/>
   </w:latentStyles>
   <w:style w:type="paragraph" w:default="1" w:styleId="Normal">
     <w:name w:val="Normal"/>
@@ -2990,7 +3535,6 @@
     <w:uiPriority w:val="59"/>
     <w:rsid w:val="004F0182"/>
     <w:tblPr>
-      <w:tblInd w:w="0" w:type="dxa"/>
       <w:tblBorders>
         <w:top w:val="single" w:sz="4" w:space="0" w:color="auto"/>
         <w:left w:val="single" w:sz="4" w:space="0" w:color="auto"/>
@@ -2999,299 +3543,18 @@
         <w:insideH w:val="single" w:sz="4" w:space="0" w:color="auto"/>
         <w:insideV w:val="single" w:sz="4" w:space="0" w:color="auto"/>
       </w:tblBorders>
-      <w:tblCellMar>
-        <w:top w:w="0" w:type="dxa"/>
-        <w:left w:w="108" w:type="dxa"/>
-        <w:bottom w:w="0" w:type="dxa"/>
-        <w:right w:w="108" w:type="dxa"/>
-      </w:tblCellMar>
     </w:tblPr>
   </w:style>
-</w:styles>
-</file>
-
-<file path=word/stylesWithEffects.xml><?xml version="1.0" encoding="utf-8"?>
-<w:styles xmlns:wpc="http://schemas.microsoft.com/office/word/2010/wordprocessingCanvas" xmlns:mo="http://schemas.microsoft.com/office/mac/office/2008/main" xmlns:mc="http://schemas.openxmlformats.org/markup-compatibility/2006" xmlns:mv="urn:schemas-microsoft-com:mac:vml" xmlns:o="urn:schemas-microsoft-com:office:office" xmlns:r="http://schemas.openxmlformats.org/officeDocument/2006/relationships" xmlns:m="http://schemas.openxmlformats.org/officeDocument/2006/math" xmlns:v="urn:schemas-microsoft-com:vml" xmlns:wp14="http://schemas.microsoft.com/office/word/2010/wordprocessingDrawing" xmlns:wp="http://schemas.openxmlformats.org/drawingml/2006/wordprocessingDrawing" xmlns:w10="urn:schemas-microsoft-com:office:word" xmlns:w="http://schemas.openxmlformats.org/wordprocessingml/2006/main" xmlns:w14="http://schemas.microsoft.com/office/word/2010/wordml" xmlns:wpg="http://schemas.microsoft.com/office/word/2010/wordprocessingGroup" xmlns:wpi="http://schemas.microsoft.com/office/word/2010/wordprocessingInk" xmlns:wne="http://schemas.microsoft.com/office/word/2006/wordml" xmlns:wps="http://schemas.microsoft.com/office/word/2010/wordprocessingShape" mc:Ignorable="w14 wp14">
-  <w:docDefaults>
-    <w:rPrDefault>
-      <w:rPr>
-        <w:rFonts w:asciiTheme="minorHAnsi" w:eastAsiaTheme="minorEastAsia" w:hAnsiTheme="minorHAnsi" w:cstheme="minorBidi"/>
-        <w:sz w:val="24"/>
-        <w:szCs w:val="24"/>
-        <w:lang w:val="en-US" w:eastAsia="en-US" w:bidi="ar-SA"/>
-      </w:rPr>
-    </w:rPrDefault>
-    <w:pPrDefault/>
-  </w:docDefaults>
-  <w:latentStyles w:defLockedState="0" w:defUIPriority="99" w:defSemiHidden="1" w:defUnhideWhenUsed="1" w:defQFormat="0" w:count="276">
-    <w:lsdException w:name="Normal" w:semiHidden="0" w:uiPriority="0" w:unhideWhenUsed="0" w:qFormat="1"/>
-    <w:lsdException w:name="heading 1" w:semiHidden="0" w:uiPriority="9" w:unhideWhenUsed="0" w:qFormat="1"/>
-    <w:lsdException w:name="heading 2" w:uiPriority="9" w:qFormat="1"/>
-    <w:lsdException w:name="heading 3" w:uiPriority="9" w:qFormat="1"/>
-    <w:lsdException w:name="heading 4" w:uiPriority="9" w:qFormat="1"/>
-    <w:lsdException w:name="heading 5" w:uiPriority="9" w:qFormat="1"/>
-    <w:lsdException w:name="heading 6" w:uiPriority="9" w:qFormat="1"/>
-    <w:lsdException w:name="heading 7" w:uiPriority="9" w:qFormat="1"/>
-    <w:lsdException w:name="heading 8" w:uiPriority="9" w:qFormat="1"/>
-    <w:lsdException w:name="heading 9" w:uiPriority="9" w:qFormat="1"/>
-    <w:lsdException w:name="toc 1" w:uiPriority="39"/>
-    <w:lsdException w:name="toc 2" w:uiPriority="39"/>
-    <w:lsdException w:name="toc 3" w:uiPriority="39"/>
-    <w:lsdException w:name="toc 4" w:uiPriority="39"/>
-    <w:lsdException w:name="toc 5" w:uiPriority="39"/>
-    <w:lsdException w:name="toc 6" w:uiPriority="39"/>
-    <w:lsdException w:name="toc 7" w:uiPriority="39"/>
-    <w:lsdException w:name="toc 8" w:uiPriority="39"/>
-    <w:lsdException w:name="toc 9" w:uiPriority="39"/>
-    <w:lsdException w:name="caption" w:uiPriority="35" w:qFormat="1"/>
-    <w:lsdException w:name="Title" w:semiHidden="0" w:uiPriority="10" w:unhideWhenUsed="0" w:qFormat="1"/>
-    <w:lsdException w:name="Default Paragraph Font" w:uiPriority="1"/>
-    <w:lsdException w:name="Subtitle" w:semiHidden="0" w:uiPriority="11" w:unhideWhenUsed="0" w:qFormat="1"/>
-    <w:lsdException w:name="Strong" w:semiHidden="0" w:uiPriority="22" w:unhideWhenUsed="0" w:qFormat="1"/>
-    <w:lsdException w:name="Emphasis" w:semiHidden="0" w:uiPriority="20" w:unhideWhenUsed="0" w:qFormat="1"/>
-    <w:lsdException w:name="Table Grid" w:semiHidden="0" w:uiPriority="59" w:unhideWhenUsed="0"/>
-    <w:lsdException w:name="Placeholder Text" w:unhideWhenUsed="0"/>
-    <w:lsdException w:name="No Spacing" w:semiHidden="0" w:uiPriority="1" w:unhideWhenUsed="0" w:qFormat="1"/>
-    <w:lsdException w:name="Light Shading" w:semiHidden="0" w:uiPriority="60" w:unhideWhenUsed="0"/>
-    <w:lsdException w:name="Light List" w:semiHidden="0" w:uiPriority="61" w:unhideWhenUsed="0"/>
-    <w:lsdException w:name="Light Grid" w:semiHidden="0" w:uiPriority="62" w:unhideWhenUsed="0"/>
-    <w:lsdException w:name="Medium Shading 1" w:semiHidden="0" w:uiPriority="63" w:unhideWhenUsed="0"/>
-    <w:lsdException w:name="Medium Shading 2" w:semiHidden="0" w:uiPriority="64" w:unhideWhenUsed="0"/>
-    <w:lsdException w:name="Medium List 1" w:semiHidden="0" w:uiPriority="65" w:unhideWhenUsed="0"/>
-    <w:lsdException w:name="Medium List 2" w:semiHidden="0" w:uiPriority="66" w:unhideWhenUsed="0"/>
-    <w:lsdException w:name="Medium Grid 1" w:semiHidden="0" w:uiPriority="67" w:unhideWhenUsed="0"/>
-    <w:lsdException w:name="Medium Grid 2" w:semiHidden="0" w:uiPriority="68" w:unhideWhenUsed="0"/>
-    <w:lsdException w:name="Medium Grid 3" w:semiHidden="0" w:uiPriority="69" w:unhideWhenUsed="0"/>
-    <w:lsdException w:name="Dark List" w:semiHidden="0" w:uiPriority="70" w:unhideWhenUsed="0"/>
-    <w:lsdException w:name="Colorful Shading" w:semiHidden="0" w:uiPriority="71" w:unhideWhenUsed="0"/>
-    <w:lsdException w:name="Colorful List" w:semiHidden="0" w:uiPriority="72" w:unhideWhenUsed="0"/>
-    <w:lsdException w:name="Colorful Grid" w:semiHidden="0" w:uiPriority="73" w:unhideWhenUsed="0"/>
-    <w:lsdException w:name="Light Shading Accent 1" w:semiHidden="0" w:uiPriority="60" w:unhideWhenUsed="0"/>
-    <w:lsdException w:name="Light List Accent 1" w:semiHidden="0" w:uiPriority="61" w:unhideWhenUsed="0"/>
-    <w:lsdException w:name="Light Grid Accent 1" w:semiHidden="0" w:uiPriority="62" w:unhideWhenUsed="0"/>
-    <w:lsdException w:name="Medium Shading 1 Accent 1" w:semiHidden="0" w:uiPriority="63" w:unhideWhenUsed="0"/>
-    <w:lsdException w:name="Medium Shading 2 Accent 1" w:semiHidden="0" w:uiPriority="64" w:unhideWhenUsed="0"/>
-    <w:lsdException w:name="Medium List 1 Accent 1" w:semiHidden="0" w:uiPriority="65" w:unhideWhenUsed="0"/>
-    <w:lsdException w:name="Revision" w:unhideWhenUsed="0"/>
-    <w:lsdException w:name="List Paragraph" w:semiHidden="0" w:uiPriority="34" w:unhideWhenUsed="0" w:qFormat="1"/>
-    <w:lsdException w:name="Quote" w:semiHidden="0" w:uiPriority="29" w:unhideWhenUsed="0" w:qFormat="1"/>
-    <w:lsdException w:name="Intense Quote" w:semiHidden="0" w:uiPriority="30" w:unhideWhenUsed="0" w:qFormat="1"/>
-    <w:lsdException w:name="Medium List 2 Accent 1" w:semiHidden="0" w:uiPriority="66" w:unhideWhenUsed="0"/>
-    <w:lsdException w:name="Medium Grid 1 Accent 1" w:semiHidden="0" w:uiPriority="67" w:unhideWhenUsed="0"/>
-    <w:lsdException w:name="Medium Grid 2 Accent 1" w:semiHidden="0" w:uiPriority="68" w:unhideWhenUsed="0"/>
-    <w:lsdException w:name="Medium Grid 3 Accent 1" w:semiHidden="0" w:uiPriority="69" w:unhideWhenUsed="0"/>
-    <w:lsdException w:name="Dark List Accent 1" w:semiHidden="0" w:uiPriority="70" w:unhideWhenUsed="0"/>
-    <w:lsdException w:name="Colorful Shading Accent 1" w:semiHidden="0" w:uiPriority="71" w:unhideWhenUsed="0"/>
-    <w:lsdException w:name="Colorful List Accent 1" w:semiHidden="0" w:uiPriority="72" w:unhideWhenUsed="0"/>
-    <w:lsdException w:name="Colorful Grid Accent 1" w:semiHidden="0" w:uiPriority="73" w:unhideWhenUsed="0"/>
-    <w:lsdException w:name="Light Shading Accent 2" w:semiHidden="0" w:uiPriority="60" w:unhideWhenUsed="0"/>
-    <w:lsdException w:name="Light List Accent 2" w:semiHidden="0" w:uiPriority="61" w:unhideWhenUsed="0"/>
-    <w:lsdException w:name="Light Grid Accent 2" w:semiHidden="0" w:uiPriority="62" w:unhideWhenUsed="0"/>
-    <w:lsdException w:name="Medium Shading 1 Accent 2" w:semiHidden="0" w:uiPriority="63" w:unhideWhenUsed="0"/>
-    <w:lsdException w:name="Medium Shading 2 Accent 2" w:semiHidden="0" w:uiPriority="64" w:unhideWhenUsed="0"/>
-    <w:lsdException w:name="Medium List 1 Accent 2" w:semiHidden="0" w:uiPriority="65" w:unhideWhenUsed="0"/>
-    <w:lsdException w:name="Medium List 2 Accent 2" w:semiHidden="0" w:uiPriority="66" w:unhideWhenUsed="0"/>
-    <w:lsdException w:name="Medium Grid 1 Accent 2" w:semiHidden="0" w:uiPriority="67" w:unhideWhenUsed="0"/>
-    <w:lsdException w:name="Medium Grid 2 Accent 2" w:semiHidden="0" w:uiPriority="68" w:unhideWhenUsed="0"/>
-    <w:lsdException w:name="Medium Grid 3 Accent 2" w:semiHidden="0" w:uiPriority="69" w:unhideWhenUsed="0"/>
-    <w:lsdException w:name="Dark List Accent 2" w:semiHidden="0" w:uiPriority="70" w:unhideWhenUsed="0"/>
-    <w:lsdException w:name="Colorful Shading Accent 2" w:semiHidden="0" w:uiPriority="71" w:unhideWhenUsed="0"/>
-    <w:lsdException w:name="Colorful List Accent 2" w:semiHidden="0" w:uiPriority="72" w:unhideWhenUsed="0"/>
-    <w:lsdException w:name="Colorful Grid Accent 2" w:semiHidden="0" w:uiPriority="73" w:unhideWhenUsed="0"/>
-    <w:lsdException w:name="Light Shading Accent 3" w:semiHidden="0" w:uiPriority="60" w:unhideWhenUsed="0"/>
-    <w:lsdException w:name="Light List Accent 3" w:semiHidden="0" w:uiPriority="61" w:unhideWhenUsed="0"/>
-    <w:lsdException w:name="Light Grid Accent 3" w:semiHidden="0" w:uiPriority="62" w:unhideWhenUsed="0"/>
-    <w:lsdException w:name="Medium Shading 1 Accent 3" w:semiHidden="0" w:uiPriority="63" w:unhideWhenUsed="0"/>
-    <w:lsdException w:name="Medium Shading 2 Accent 3" w:semiHidden="0" w:uiPriority="64" w:unhideWhenUsed="0"/>
-    <w:lsdException w:name="Medium List 1 Accent 3" w:semiHidden="0" w:uiPriority="65" w:unhideWhenUsed="0"/>
-    <w:lsdException w:name="Medium List 2 Accent 3" w:semiHidden="0" w:uiPriority="66" w:unhideWhenUsed="0"/>
-    <w:lsdException w:name="Medium Grid 1 Accent 3" w:semiHidden="0" w:uiPriority="67" w:unhideWhenUsed="0"/>
-    <w:lsdException w:name="Medium Grid 2 Accent 3" w:semiHidden="0" w:uiPriority="68" w:unhideWhenUsed="0"/>
-    <w:lsdException w:name="Medium Grid 3 Accent 3" w:semiHidden="0" w:uiPriority="69" w:unhideWhenUsed="0"/>
-    <w:lsdException w:name="Dark List Accent 3" w:semiHidden="0" w:uiPriority="70" w:unhideWhenUsed="0"/>
-    <w:lsdException w:name="Colorful Shading Accent 3" w:semiHidden="0" w:uiPriority="71" w:unhideWhenUsed="0"/>
-    <w:lsdException w:name="Colorful List Accent 3" w:semiHidden="0" w:uiPriority="72" w:unhideWhenUsed="0"/>
-    <w:lsdException w:name="Colorful Grid Accent 3" w:semiHidden="0" w:uiPriority="73" w:unhideWhenUsed="0"/>
-    <w:lsdException w:name="Light Shading Accent 4" w:semiHidden="0" w:uiPriority="60" w:unhideWhenUsed="0"/>
-    <w:lsdException w:name="Light List Accent 4" w:semiHidden="0" w:uiPriority="61" w:unhideWhenUsed="0"/>
-    <w:lsdException w:name="Light Grid Accent 4" w:semiHidden="0" w:uiPriority="62" w:unhideWhenUsed="0"/>
-    <w:lsdException w:name="Medium Shading 1 Accent 4" w:semiHidden="0" w:uiPriority="63" w:unhideWhenUsed="0"/>
-    <w:lsdException w:name="Medium Shading 2 Accent 4" w:semiHidden="0" w:uiPriority="64" w:unhideWhenUsed="0"/>
-    <w:lsdException w:name="Medium List 1 Accent 4" w:semiHidden="0" w:uiPriority="65" w:unhideWhenUsed="0"/>
-    <w:lsdException w:name="Medium List 2 Accent 4" w:semiHidden="0" w:uiPriority="66" w:unhideWhenUsed="0"/>
-    <w:lsdException w:name="Medium Grid 1 Accent 4" w:semiHidden="0" w:uiPriority="67" w:unhideWhenUsed="0"/>
-    <w:lsdException w:name="Medium Grid 2 Accent 4" w:semiHidden="0" w:uiPriority="68" w:unhideWhenUsed="0"/>
-    <w:lsdException w:name="Medium Grid 3 Accent 4" w:semiHidden="0" w:uiPriority="69" w:unhideWhenUsed="0"/>
-    <w:lsdException w:name="Dark List Accent 4" w:semiHidden="0" w:uiPriority="70" w:unhideWhenUsed="0"/>
-    <w:lsdException w:name="Colorful Shading Accent 4" w:semiHidden="0" w:uiPriority="71" w:unhideWhenUsed="0"/>
-    <w:lsdException w:name="Colorful List Accent 4" w:semiHidden="0" w:uiPriority="72" w:unhideWhenUsed="0"/>
-    <w:lsdException w:name="Colorful Grid Accent 4" w:semiHidden="0" w:uiPriority="73" w:unhideWhenUsed="0"/>
-    <w:lsdException w:name="Light Shading Accent 5" w:semiHidden="0" w:uiPriority="60" w:unhideWhenUsed="0"/>
-    <w:lsdException w:name="Light List Accent 5" w:semiHidden="0" w:uiPriority="61" w:unhideWhenUsed="0"/>
-    <w:lsdException w:name="Light Grid Accent 5" w:semiHidden="0" w:uiPriority="62" w:unhideWhenUsed="0"/>
-    <w:lsdException w:name="Medium Shading 1 Accent 5" w:semiHidden="0" w:uiPriority="63" w:unhideWhenUsed="0"/>
-    <w:lsdException w:name="Medium Shading 2 Accent 5" w:semiHidden="0" w:uiPriority="64" w:unhideWhenUsed="0"/>
-    <w:lsdException w:name="Medium List 1 Accent 5" w:semiHidden="0" w:uiPriority="65" w:unhideWhenUsed="0"/>
-    <w:lsdException w:name="Medium List 2 Accent 5" w:semiHidden="0" w:uiPriority="66" w:unhideWhenUsed="0"/>
-    <w:lsdException w:name="Medium Grid 1 Accent 5" w:semiHidden="0" w:uiPriority="67" w:unhideWhenUsed="0"/>
-    <w:lsdException w:name="Medium Grid 2 Accent 5" w:semiHidden="0" w:uiPriority="68" w:unhideWhenUsed="0"/>
-    <w:lsdException w:name="Medium Grid 3 Accent 5" w:semiHidden="0" w:uiPriority="69" w:unhideWhenUsed="0"/>
-    <w:lsdException w:name="Dark List Accent 5" w:semiHidden="0" w:uiPriority="70" w:unhideWhenUsed="0"/>
-    <w:lsdException w:name="Colorful Shading Accent 5" w:semiHidden="0" w:uiPriority="71" w:unhideWhenUsed="0"/>
-    <w:lsdException w:name="Colorful List Accent 5" w:semiHidden="0" w:uiPriority="72" w:unhideWhenUsed="0"/>
-    <w:lsdException w:name="Colorful Grid Accent 5" w:semiHidden="0" w:uiPriority="73" w:unhideWhenUsed="0"/>
-    <w:lsdException w:name="Light Shading Accent 6" w:semiHidden="0" w:uiPriority="60" w:unhideWhenUsed="0"/>
-    <w:lsdException w:name="Light List Accent 6" w:semiHidden="0" w:uiPriority="61" w:unhideWhenUsed="0"/>
-    <w:lsdException w:name="Light Grid Accent 6" w:semiHidden="0" w:uiPriority="62" w:unhideWhenUsed="0"/>
-    <w:lsdException w:name="Medium Shading 1 Accent 6" w:semiHidden="0" w:uiPriority="63" w:unhideWhenUsed="0"/>
-    <w:lsdException w:name="Medium Shading 2 Accent 6" w:semiHidden="0" w:uiPriority="64" w:unhideWhenUsed="0"/>
-    <w:lsdException w:name="Medium List 1 Accent 6" w:semiHidden="0" w:uiPriority="65" w:unhideWhenUsed="0"/>
-    <w:lsdException w:name="Medium List 2 Accent 6" w:semiHidden="0" w:uiPriority="66" w:unhideWhenUsed="0"/>
-    <w:lsdException w:name="Medium Grid 1 Accent 6" w:semiHidden="0" w:uiPriority="67" w:unhideWhenUsed="0"/>
-    <w:lsdException w:name="Medium Grid 2 Accent 6" w:semiHidden="0" w:uiPriority="68" w:unhideWhenUsed="0"/>
-    <w:lsdException w:name="Medium Grid 3 Accent 6" w:semiHidden="0" w:uiPriority="69" w:unhideWhenUsed="0"/>
-    <w:lsdException w:name="Dark List Accent 6" w:semiHidden="0" w:uiPriority="70" w:unhideWhenUsed="0"/>
-    <w:lsdException w:name="Colorful Shading Accent 6" w:semiHidden="0" w:uiPriority="71" w:unhideWhenUsed="0"/>
-    <w:lsdException w:name="Colorful List Accent 6" w:semiHidden="0" w:uiPriority="72" w:unhideWhenUsed="0"/>
-    <w:lsdException w:name="Colorful Grid Accent 6" w:semiHidden="0" w:uiPriority="73" w:unhideWhenUsed="0"/>
-    <w:lsdException w:name="Subtle Emphasis" w:semiHidden="0" w:uiPriority="19" w:unhideWhenUsed="0" w:qFormat="1"/>
-    <w:lsdException w:name="Intense Emphasis" w:semiHidden="0" w:uiPriority="21" w:unhideWhenUsed="0" w:qFormat="1"/>
-    <w:lsdException w:name="Subtle Reference" w:semiHidden="0" w:uiPriority="31" w:unhideWhenUsed="0" w:qFormat="1"/>
-    <w:lsdException w:name="Intense Reference" w:semiHidden="0" w:uiPriority="32" w:unhideWhenUsed="0" w:qFormat="1"/>
-    <w:lsdException w:name="Book Title" w:semiHidden="0" w:uiPriority="33" w:unhideWhenUsed="0" w:qFormat="1"/>
-    <w:lsdException w:name="Bibliography" w:uiPriority="37"/>
-    <w:lsdException w:name="TOC Heading" w:uiPriority="39" w:qFormat="1"/>
-  </w:latentStyles>
-  <w:style w:type="paragraph" w:default="1" w:styleId="Normal">
-    <w:name w:val="Normal"/>
+  <w:style w:type="paragraph" w:styleId="ListParagraph">
+    <w:name w:val="List Paragraph"/>
+    <w:basedOn w:val="Normal"/>
+    <w:uiPriority w:val="34"/>
     <w:qFormat/>
-  </w:style>
-  <w:style w:type="character" w:default="1" w:styleId="DefaultParagraphFont">
-    <w:name w:val="Default Paragraph Font"/>
-    <w:uiPriority w:val="1"/>
-    <w:semiHidden/>
-    <w:unhideWhenUsed/>
-  </w:style>
-  <w:style w:type="table" w:default="1" w:styleId="TableNormal">
-    <w:name w:val="Normal Table"/>
-    <w:uiPriority w:val="99"/>
-    <w:semiHidden/>
-    <w:unhideWhenUsed/>
-    <w:tblPr>
-      <w:tblInd w:w="0" w:type="dxa"/>
-      <w:tblCellMar>
-        <w:top w:w="0" w:type="dxa"/>
-        <w:left w:w="108" w:type="dxa"/>
-        <w:bottom w:w="0" w:type="dxa"/>
-        <w:right w:w="108" w:type="dxa"/>
-      </w:tblCellMar>
-    </w:tblPr>
-  </w:style>
-  <w:style w:type="numbering" w:default="1" w:styleId="NoList">
-    <w:name w:val="No List"/>
-    <w:uiPriority w:val="99"/>
-    <w:semiHidden/>
-    <w:unhideWhenUsed/>
-  </w:style>
-  <w:style w:type="paragraph" w:styleId="BalloonText">
-    <w:name w:val="Balloon Text"/>
-    <w:basedOn w:val="Normal"/>
-    <w:link w:val="BalloonTextChar"/>
-    <w:uiPriority w:val="99"/>
-    <w:semiHidden/>
-    <w:unhideWhenUsed/>
-    <w:rsid w:val="00A37828"/>
-    <w:rPr>
-      <w:rFonts w:ascii="Lucida Grande" w:hAnsi="Lucida Grande" w:cs="Lucida Grande"/>
-      <w:sz w:val="18"/>
-      <w:szCs w:val="18"/>
-    </w:rPr>
-  </w:style>
-  <w:style w:type="character" w:customStyle="1" w:styleId="BalloonTextChar">
-    <w:name w:val="Balloon Text Char"/>
-    <w:basedOn w:val="DefaultParagraphFont"/>
-    <w:link w:val="BalloonText"/>
-    <w:uiPriority w:val="99"/>
-    <w:semiHidden/>
-    <w:rsid w:val="00A37828"/>
-    <w:rPr>
-      <w:rFonts w:ascii="Lucida Grande" w:hAnsi="Lucida Grande" w:cs="Lucida Grande"/>
-      <w:sz w:val="18"/>
-      <w:szCs w:val="18"/>
-    </w:rPr>
-  </w:style>
-  <w:style w:type="paragraph" w:styleId="Footer">
-    <w:name w:val="footer"/>
-    <w:basedOn w:val="Normal"/>
-    <w:link w:val="FooterChar"/>
-    <w:uiPriority w:val="99"/>
-    <w:unhideWhenUsed/>
-    <w:rsid w:val="00F71600"/>
+    <w:rsid w:val="00B06B67"/>
     <w:pPr>
-      <w:tabs>
-        <w:tab w:val="center" w:pos="4320"/>
-        <w:tab w:val="right" w:pos="8640"/>
-      </w:tabs>
+      <w:ind w:left="720"/>
+      <w:contextualSpacing/>
     </w:pPr>
-  </w:style>
-  <w:style w:type="character" w:customStyle="1" w:styleId="FooterChar">
-    <w:name w:val="Footer Char"/>
-    <w:basedOn w:val="DefaultParagraphFont"/>
-    <w:link w:val="Footer"/>
-    <w:uiPriority w:val="99"/>
-    <w:rsid w:val="00F71600"/>
-  </w:style>
-  <w:style w:type="character" w:styleId="PageNumber">
-    <w:name w:val="page number"/>
-    <w:basedOn w:val="DefaultParagraphFont"/>
-    <w:uiPriority w:val="99"/>
-    <w:semiHidden/>
-    <w:unhideWhenUsed/>
-    <w:rsid w:val="00F71600"/>
-  </w:style>
-  <w:style w:type="paragraph" w:styleId="Header">
-    <w:name w:val="header"/>
-    <w:basedOn w:val="Normal"/>
-    <w:link w:val="HeaderChar"/>
-    <w:uiPriority w:val="99"/>
-    <w:unhideWhenUsed/>
-    <w:rsid w:val="00F71600"/>
-    <w:pPr>
-      <w:tabs>
-        <w:tab w:val="center" w:pos="4320"/>
-        <w:tab w:val="right" w:pos="8640"/>
-      </w:tabs>
-    </w:pPr>
-  </w:style>
-  <w:style w:type="character" w:customStyle="1" w:styleId="HeaderChar">
-    <w:name w:val="Header Char"/>
-    <w:basedOn w:val="DefaultParagraphFont"/>
-    <w:link w:val="Header"/>
-    <w:uiPriority w:val="99"/>
-    <w:rsid w:val="00F71600"/>
-  </w:style>
-  <w:style w:type="table" w:styleId="TableGrid">
-    <w:name w:val="Table Grid"/>
-    <w:basedOn w:val="TableNormal"/>
-    <w:uiPriority w:val="59"/>
-    <w:rsid w:val="004F0182"/>
-    <w:tblPr>
-      <w:tblInd w:w="0" w:type="dxa"/>
-      <w:tblBorders>
-        <w:top w:val="single" w:sz="4" w:space="0" w:color="auto"/>
-        <w:left w:val="single" w:sz="4" w:space="0" w:color="auto"/>
-        <w:bottom w:val="single" w:sz="4" w:space="0" w:color="auto"/>
-        <w:right w:val="single" w:sz="4" w:space="0" w:color="auto"/>
-        <w:insideH w:val="single" w:sz="4" w:space="0" w:color="auto"/>
-        <w:insideV w:val="single" w:sz="4" w:space="0" w:color="auto"/>
-      </w:tblBorders>
-      <w:tblCellMar>
-        <w:top w:w="0" w:type="dxa"/>
-        <w:left w:w="108" w:type="dxa"/>
-        <w:bottom w:w="0" w:type="dxa"/>
-        <w:right w:w="108" w:type="dxa"/>
-      </w:tblCellMar>
-    </w:tblPr>
   </w:style>
 </w:styles>
 </file>
@@ -3621,7 +3884,7 @@
 </file>
 
 <file path=customXml/itemProps1.xml><?xml version="1.0" encoding="utf-8"?>
-<ds:datastoreItem xmlns:ds="http://schemas.openxmlformats.org/officeDocument/2006/customXml" ds:itemID="{C76C5EDC-148D-A44C-8C9F-F65DB188553D}">
+<ds:datastoreItem xmlns:ds="http://schemas.openxmlformats.org/officeDocument/2006/customXml" ds:itemID="{35E1D487-AF5B-4024-B75E-FC6AB742A9DA}">
   <ds:schemaRefs>
     <ds:schemaRef ds:uri="http://schemas.openxmlformats.org/officeDocument/2006/bibliography"/>
   </ds:schemaRefs>

</xml_diff>